<commit_message>
added new grammar document
</commit_message>
<xml_diff>
--- a/Data/DomainObjects.Linq.UnitTests/ParsingTest/ExpressionTrees/ExpressionTree_Grammar.docx
+++ b/Data/DomainObjects.Linq.UnitTests/ParsingTest/ExpressionTrees/ExpressionTree_Grammar.docx
@@ -43,12 +43,14 @@
                 <w:rFonts w:ascii="Courier New" w:hAnsi="Courier New" w:cs="Courier New"/>
               </w:rPr>
             </w:pPr>
+            <w:proofErr w:type="spellStart"/>
             <w:r>
               <w:rPr>
                 <w:rFonts w:ascii="Courier New" w:hAnsi="Courier New" w:cs="Courier New"/>
               </w:rPr>
               <w:t>QueryExpression</w:t>
             </w:r>
+            <w:proofErr w:type="spellEnd"/>
           </w:p>
         </w:tc>
         <w:tc>
@@ -61,11 +63,19 @@
                 <w:rFonts w:ascii="Courier New" w:hAnsi="Courier New" w:cs="Courier New"/>
               </w:rPr>
             </w:pPr>
-            <w:r>
-              <w:rPr>
-                <w:rFonts w:ascii="Courier New" w:hAnsi="Courier New" w:cs="Courier New"/>
-              </w:rPr>
-              <w:t xml:space="preserve">SelectExpression </w:t>
+            <w:proofErr w:type="spellStart"/>
+            <w:r>
+              <w:rPr>
+                <w:rFonts w:ascii="Courier New" w:hAnsi="Courier New" w:cs="Courier New"/>
+              </w:rPr>
+              <w:t>SelectExpression</w:t>
+            </w:r>
+            <w:proofErr w:type="spellEnd"/>
+            <w:r>
+              <w:rPr>
+                <w:rFonts w:ascii="Courier New" w:hAnsi="Courier New" w:cs="Courier New"/>
+              </w:rPr>
+              <w:t xml:space="preserve"> </w:t>
             </w:r>
             <w:r>
               <w:rPr>
@@ -85,11 +95,19 @@
                 <w:rFonts w:ascii="Courier New" w:hAnsi="Courier New" w:cs="Courier New"/>
               </w:rPr>
             </w:pPr>
-            <w:r>
-              <w:rPr>
-                <w:rFonts w:ascii="Courier New" w:hAnsi="Courier New" w:cs="Courier New"/>
-              </w:rPr>
-              <w:t>QueryExpression.FromExpressions =</w:t>
+            <w:proofErr w:type="spellStart"/>
+            <w:r>
+              <w:rPr>
+                <w:rFonts w:ascii="Courier New" w:hAnsi="Courier New" w:cs="Courier New"/>
+              </w:rPr>
+              <w:t>QueryExpression.FromExpressions</w:t>
+            </w:r>
+            <w:proofErr w:type="spellEnd"/>
+            <w:r>
+              <w:rPr>
+                <w:rFonts w:ascii="Courier New" w:hAnsi="Courier New" w:cs="Courier New"/>
+              </w:rPr>
+              <w:t xml:space="preserve"> =</w:t>
             </w:r>
             <w:r>
               <w:rPr>
@@ -97,50 +115,92 @@
               </w:rPr>
               <w:t xml:space="preserve"> </w:t>
             </w:r>
+            <w:proofErr w:type="spellStart"/>
             <w:r>
               <w:rPr>
                 <w:rFonts w:ascii="Courier New" w:hAnsi="Courier New" w:cs="Courier New"/>
               </w:rPr>
               <w:t>se.FromExpressions</w:t>
             </w:r>
-          </w:p>
-          <w:p>
-            <w:pPr>
-              <w:rPr>
-                <w:rFonts w:ascii="Courier New" w:hAnsi="Courier New" w:cs="Courier New"/>
-              </w:rPr>
-            </w:pPr>
-            <w:r>
-              <w:rPr>
-                <w:rFonts w:ascii="Courier New" w:hAnsi="Courier New" w:cs="Courier New"/>
-              </w:rPr>
-              <w:t>QueryExpression.FromIdentifiers = se.FromIdentifiers</w:t>
-            </w:r>
-          </w:p>
-          <w:p>
-            <w:pPr>
-              <w:rPr>
-                <w:rFonts w:ascii="Courier New" w:hAnsi="Courier New" w:cs="Courier New"/>
-              </w:rPr>
-            </w:pPr>
-            <w:r>
-              <w:rPr>
-                <w:rFonts w:ascii="Courier New" w:hAnsi="Courier New" w:cs="Courier New"/>
-              </w:rPr>
-              <w:t>QueryExpression.WhereExpressions = se.WhereExpressions</w:t>
-            </w:r>
-          </w:p>
-          <w:p>
-            <w:pPr>
-              <w:rPr>
-                <w:rFonts w:ascii="Courier New" w:hAnsi="Courier New" w:cs="Courier New"/>
-              </w:rPr>
-            </w:pPr>
-            <w:r>
-              <w:rPr>
-                <w:rFonts w:ascii="Courier New" w:hAnsi="Courier New" w:cs="Courier New"/>
-              </w:rPr>
-              <w:t>QueryExpression.SelectClause =</w:t>
+            <w:proofErr w:type="spellEnd"/>
+          </w:p>
+          <w:p>
+            <w:pPr>
+              <w:rPr>
+                <w:rFonts w:ascii="Courier New" w:hAnsi="Courier New" w:cs="Courier New"/>
+              </w:rPr>
+            </w:pPr>
+            <w:proofErr w:type="spellStart"/>
+            <w:r>
+              <w:rPr>
+                <w:rFonts w:ascii="Courier New" w:hAnsi="Courier New" w:cs="Courier New"/>
+              </w:rPr>
+              <w:t>QueryExpression.FromIdentifiers</w:t>
+            </w:r>
+            <w:proofErr w:type="spellEnd"/>
+            <w:r>
+              <w:rPr>
+                <w:rFonts w:ascii="Courier New" w:hAnsi="Courier New" w:cs="Courier New"/>
+              </w:rPr>
+              <w:t xml:space="preserve"> = </w:t>
+            </w:r>
+            <w:proofErr w:type="spellStart"/>
+            <w:r>
+              <w:rPr>
+                <w:rFonts w:ascii="Courier New" w:hAnsi="Courier New" w:cs="Courier New"/>
+              </w:rPr>
+              <w:t>se.FromIdentifiers</w:t>
+            </w:r>
+            <w:proofErr w:type="spellEnd"/>
+          </w:p>
+          <w:p>
+            <w:pPr>
+              <w:rPr>
+                <w:rFonts w:ascii="Courier New" w:hAnsi="Courier New" w:cs="Courier New"/>
+              </w:rPr>
+            </w:pPr>
+            <w:proofErr w:type="spellStart"/>
+            <w:r>
+              <w:rPr>
+                <w:rFonts w:ascii="Courier New" w:hAnsi="Courier New" w:cs="Courier New"/>
+              </w:rPr>
+              <w:t>QueryExpression.WhereExpressions</w:t>
+            </w:r>
+            <w:proofErr w:type="spellEnd"/>
+            <w:r>
+              <w:rPr>
+                <w:rFonts w:ascii="Courier New" w:hAnsi="Courier New" w:cs="Courier New"/>
+              </w:rPr>
+              <w:t xml:space="preserve"> = </w:t>
+            </w:r>
+            <w:proofErr w:type="spellStart"/>
+            <w:r>
+              <w:rPr>
+                <w:rFonts w:ascii="Courier New" w:hAnsi="Courier New" w:cs="Courier New"/>
+              </w:rPr>
+              <w:t>se.WhereExpressions</w:t>
+            </w:r>
+            <w:proofErr w:type="spellEnd"/>
+          </w:p>
+          <w:p>
+            <w:pPr>
+              <w:rPr>
+                <w:rFonts w:ascii="Courier New" w:hAnsi="Courier New" w:cs="Courier New"/>
+              </w:rPr>
+            </w:pPr>
+            <w:proofErr w:type="spellStart"/>
+            <w:r>
+              <w:rPr>
+                <w:rFonts w:ascii="Courier New" w:hAnsi="Courier New" w:cs="Courier New"/>
+              </w:rPr>
+              <w:t>QueryExpression.SelectClause</w:t>
+            </w:r>
+            <w:proofErr w:type="spellEnd"/>
+            <w:r>
+              <w:rPr>
+                <w:rFonts w:ascii="Courier New" w:hAnsi="Courier New" w:cs="Courier New"/>
+              </w:rPr>
+              <w:t xml:space="preserve"> =</w:t>
             </w:r>
             <w:r>
               <w:rPr>
@@ -148,6 +208,7 @@
               </w:rPr>
               <w:t xml:space="preserve"> </w:t>
             </w:r>
+            <w:proofErr w:type="spellStart"/>
             <w:r>
               <w:rPr>
                 <w:rFonts w:ascii="Courier New" w:hAnsi="Courier New" w:cs="Courier New"/>
@@ -160,6 +221,7 @@
               </w:rPr>
               <w:t>s</w:t>
             </w:r>
+            <w:proofErr w:type="spellEnd"/>
           </w:p>
         </w:tc>
       </w:tr>
@@ -192,12 +254,14 @@
                 <w:rFonts w:ascii="Courier New" w:hAnsi="Courier New" w:cs="Courier New"/>
               </w:rPr>
             </w:pPr>
+            <w:proofErr w:type="spellStart"/>
             <w:r>
               <w:rPr>
                 <w:rFonts w:ascii="Courier New" w:hAnsi="Courier New" w:cs="Courier New"/>
               </w:rPr>
               <w:t>QueryExpression</w:t>
             </w:r>
+            <w:proofErr w:type="spellEnd"/>
           </w:p>
         </w:tc>
         <w:tc>
@@ -210,6 +274,7 @@
                 <w:rFonts w:ascii="Courier New" w:hAnsi="Courier New" w:cs="Courier New"/>
               </w:rPr>
             </w:pPr>
+            <w:proofErr w:type="spellStart"/>
             <w:r>
               <w:rPr>
                 <w:rFonts w:ascii="Courier New" w:hAnsi="Courier New" w:cs="Courier New"/>
@@ -226,14 +291,29 @@
               <w:rPr>
                 <w:rFonts w:ascii="Courier New" w:hAnsi="Courier New" w:cs="Courier New"/>
               </w:rPr>
-              <w:t xml:space="preserve">Expression </w:t>
-            </w:r>
-            <w:r>
-              <w:rPr>
-                <w:rFonts w:ascii="Courier New" w:hAnsi="Courier New" w:cs="Courier New"/>
-              </w:rPr>
-              <w:t xml:space="preserve"> sm</w:t>
-            </w:r>
+              <w:t>Expression</w:t>
+            </w:r>
+            <w:proofErr w:type="spellEnd"/>
+            <w:r>
+              <w:rPr>
+                <w:rFonts w:ascii="Courier New" w:hAnsi="Courier New" w:cs="Courier New"/>
+              </w:rPr>
+              <w:t xml:space="preserve"> </w:t>
+            </w:r>
+            <w:r>
+              <w:rPr>
+                <w:rFonts w:ascii="Courier New" w:hAnsi="Courier New" w:cs="Courier New"/>
+              </w:rPr>
+              <w:t xml:space="preserve"> </w:t>
+            </w:r>
+            <w:proofErr w:type="spellStart"/>
+            <w:r>
+              <w:rPr>
+                <w:rFonts w:ascii="Courier New" w:hAnsi="Courier New" w:cs="Courier New"/>
+              </w:rPr>
+              <w:t>sm</w:t>
+            </w:r>
+            <w:proofErr w:type="spellEnd"/>
           </w:p>
         </w:tc>
         <w:tc>
@@ -246,11 +326,26 @@
                 <w:rFonts w:ascii="Courier New" w:hAnsi="Courier New" w:cs="Courier New"/>
               </w:rPr>
             </w:pPr>
-            <w:r>
-              <w:rPr>
-                <w:rFonts w:ascii="Courier New" w:hAnsi="Courier New" w:cs="Courier New"/>
-              </w:rPr>
-              <w:t>QueryExpression.FromExpressions = s</w:t>
+            <w:proofErr w:type="spellStart"/>
+            <w:r>
+              <w:rPr>
+                <w:rFonts w:ascii="Courier New" w:hAnsi="Courier New" w:cs="Courier New"/>
+              </w:rPr>
+              <w:t>QueryExpression.FromExpressions</w:t>
+            </w:r>
+            <w:proofErr w:type="spellEnd"/>
+            <w:r>
+              <w:rPr>
+                <w:rFonts w:ascii="Courier New" w:hAnsi="Courier New" w:cs="Courier New"/>
+              </w:rPr>
+              <w:t xml:space="preserve"> = </w:t>
+            </w:r>
+            <w:proofErr w:type="spellStart"/>
+            <w:r>
+              <w:rPr>
+                <w:rFonts w:ascii="Courier New" w:hAnsi="Courier New" w:cs="Courier New"/>
+              </w:rPr>
+              <w:t>s</w:t>
             </w:r>
             <w:r>
               <w:rPr>
@@ -264,18 +359,34 @@
               </w:rPr>
               <w:t>.FromExpressions</w:t>
             </w:r>
-          </w:p>
-          <w:p>
-            <w:pPr>
-              <w:rPr>
-                <w:rFonts w:ascii="Courier New" w:hAnsi="Courier New" w:cs="Courier New"/>
-              </w:rPr>
-            </w:pPr>
-            <w:r>
-              <w:rPr>
-                <w:rFonts w:ascii="Courier New" w:hAnsi="Courier New" w:cs="Courier New"/>
-              </w:rPr>
-              <w:t>QueryExpression.FromIdentifiers = s</w:t>
+            <w:proofErr w:type="spellEnd"/>
+          </w:p>
+          <w:p>
+            <w:pPr>
+              <w:rPr>
+                <w:rFonts w:ascii="Courier New" w:hAnsi="Courier New" w:cs="Courier New"/>
+              </w:rPr>
+            </w:pPr>
+            <w:proofErr w:type="spellStart"/>
+            <w:r>
+              <w:rPr>
+                <w:rFonts w:ascii="Courier New" w:hAnsi="Courier New" w:cs="Courier New"/>
+              </w:rPr>
+              <w:t>QueryExpression.FromIdentifiers</w:t>
+            </w:r>
+            <w:proofErr w:type="spellEnd"/>
+            <w:r>
+              <w:rPr>
+                <w:rFonts w:ascii="Courier New" w:hAnsi="Courier New" w:cs="Courier New"/>
+              </w:rPr>
+              <w:t xml:space="preserve"> = </w:t>
+            </w:r>
+            <w:proofErr w:type="spellStart"/>
+            <w:r>
+              <w:rPr>
+                <w:rFonts w:ascii="Courier New" w:hAnsi="Courier New" w:cs="Courier New"/>
+              </w:rPr>
+              <w:t>s</w:t>
             </w:r>
             <w:r>
               <w:rPr>
@@ -289,18 +400,27 @@
               </w:rPr>
               <w:t>.FromIdentifiers</w:t>
             </w:r>
-          </w:p>
-          <w:p>
-            <w:pPr>
-              <w:rPr>
-                <w:rFonts w:ascii="Courier New" w:hAnsi="Courier New" w:cs="Courier New"/>
-              </w:rPr>
-            </w:pPr>
-            <w:r>
-              <w:rPr>
-                <w:rFonts w:ascii="Courier New" w:hAnsi="Courier New" w:cs="Courier New"/>
-              </w:rPr>
-              <w:t>QueryExpression.WhereExpressions =</w:t>
+            <w:proofErr w:type="spellEnd"/>
+          </w:p>
+          <w:p>
+            <w:pPr>
+              <w:rPr>
+                <w:rFonts w:ascii="Courier New" w:hAnsi="Courier New" w:cs="Courier New"/>
+              </w:rPr>
+            </w:pPr>
+            <w:proofErr w:type="spellStart"/>
+            <w:r>
+              <w:rPr>
+                <w:rFonts w:ascii="Courier New" w:hAnsi="Courier New" w:cs="Courier New"/>
+              </w:rPr>
+              <w:t>QueryExpression.WhereExpressions</w:t>
+            </w:r>
+            <w:proofErr w:type="spellEnd"/>
+            <w:r>
+              <w:rPr>
+                <w:rFonts w:ascii="Courier New" w:hAnsi="Courier New" w:cs="Courier New"/>
+              </w:rPr>
+              <w:t xml:space="preserve"> =</w:t>
             </w:r>
             <w:r>
               <w:rPr>
@@ -314,11 +434,19 @@
               </w:rPr>
               <w:t xml:space="preserve"> </w:t>
             </w:r>
-            <w:r>
-              <w:rPr>
-                <w:rFonts w:ascii="Courier New" w:hAnsi="Courier New" w:cs="Courier New"/>
-              </w:rPr>
-              <w:t>QueryExpression.SelectClause =</w:t>
+            <w:proofErr w:type="spellStart"/>
+            <w:r>
+              <w:rPr>
+                <w:rFonts w:ascii="Courier New" w:hAnsi="Courier New" w:cs="Courier New"/>
+              </w:rPr>
+              <w:t>QueryExpression.SelectClause</w:t>
+            </w:r>
+            <w:proofErr w:type="spellEnd"/>
+            <w:r>
+              <w:rPr>
+                <w:rFonts w:ascii="Courier New" w:hAnsi="Courier New" w:cs="Courier New"/>
+              </w:rPr>
+              <w:t xml:space="preserve"> =</w:t>
             </w:r>
             <w:r>
               <w:rPr>
@@ -326,6 +454,7 @@
               </w:rPr>
               <w:t xml:space="preserve"> </w:t>
             </w:r>
+            <w:proofErr w:type="spellStart"/>
             <w:r>
               <w:rPr>
                 <w:rFonts w:ascii="Courier New" w:hAnsi="Courier New" w:cs="Courier New"/>
@@ -350,6 +479,7 @@
               </w:rPr>
               <w:t>s</w:t>
             </w:r>
+            <w:proofErr w:type="spellEnd"/>
           </w:p>
         </w:tc>
       </w:tr>
@@ -382,12 +512,14 @@
                 <w:rFonts w:ascii="Courier New" w:hAnsi="Courier New" w:cs="Courier New"/>
               </w:rPr>
             </w:pPr>
+            <w:proofErr w:type="spellStart"/>
             <w:r>
               <w:rPr>
                 <w:rFonts w:ascii="Courier New" w:hAnsi="Courier New" w:cs="Courier New"/>
               </w:rPr>
               <w:t>QueryExpression</w:t>
             </w:r>
+            <w:proofErr w:type="spellEnd"/>
           </w:p>
         </w:tc>
         <w:tc>
@@ -400,6 +532,7 @@
                 <w:rFonts w:ascii="Courier New" w:hAnsi="Courier New" w:cs="Courier New"/>
               </w:rPr>
             </w:pPr>
+            <w:proofErr w:type="spellStart"/>
             <w:r>
               <w:rPr>
                 <w:rFonts w:ascii="Courier New" w:hAnsi="Courier New" w:cs="Courier New"/>
@@ -410,7 +543,14 @@
               <w:rPr>
                 <w:rFonts w:ascii="Courier New" w:hAnsi="Courier New" w:cs="Courier New"/>
               </w:rPr>
-              <w:t xml:space="preserve">Expression  </w:t>
+              <w:t>Expression</w:t>
+            </w:r>
+            <w:proofErr w:type="spellEnd"/>
+            <w:r>
+              <w:rPr>
+                <w:rFonts w:ascii="Courier New" w:hAnsi="Courier New" w:cs="Courier New"/>
+              </w:rPr>
+              <w:t xml:space="preserve">  </w:t>
             </w:r>
             <w:r>
               <w:rPr>
@@ -430,12 +570,21 @@
                 <w:rFonts w:ascii="Courier New" w:hAnsi="Courier New" w:cs="Courier New"/>
               </w:rPr>
             </w:pPr>
-            <w:r>
-              <w:rPr>
-                <w:rFonts w:ascii="Courier New" w:hAnsi="Courier New" w:cs="Courier New"/>
-              </w:rPr>
-              <w:t xml:space="preserve">QueryExpression.FromExpressions = </w:t>
-            </w:r>
+            <w:proofErr w:type="spellStart"/>
+            <w:r>
+              <w:rPr>
+                <w:rFonts w:ascii="Courier New" w:hAnsi="Courier New" w:cs="Courier New"/>
+              </w:rPr>
+              <w:t>QueryExpression.FromExpressions</w:t>
+            </w:r>
+            <w:proofErr w:type="spellEnd"/>
+            <w:r>
+              <w:rPr>
+                <w:rFonts w:ascii="Courier New" w:hAnsi="Courier New" w:cs="Courier New"/>
+              </w:rPr>
+              <w:t xml:space="preserve"> = </w:t>
+            </w:r>
+            <w:proofErr w:type="spellStart"/>
             <w:r>
               <w:rPr>
                 <w:rFonts w:ascii="Courier New" w:hAnsi="Courier New" w:cs="Courier New"/>
@@ -448,19 +597,29 @@
               </w:rPr>
               <w:t>.FromExpressions</w:t>
             </w:r>
-          </w:p>
-          <w:p>
-            <w:pPr>
-              <w:rPr>
-                <w:rFonts w:ascii="Courier New" w:hAnsi="Courier New" w:cs="Courier New"/>
-              </w:rPr>
-            </w:pPr>
-            <w:r>
-              <w:rPr>
-                <w:rFonts w:ascii="Courier New" w:hAnsi="Courier New" w:cs="Courier New"/>
-              </w:rPr>
-              <w:t xml:space="preserve">QueryExpression.FromIdentifiers = </w:t>
-            </w:r>
+            <w:proofErr w:type="spellEnd"/>
+          </w:p>
+          <w:p>
+            <w:pPr>
+              <w:rPr>
+                <w:rFonts w:ascii="Courier New" w:hAnsi="Courier New" w:cs="Courier New"/>
+              </w:rPr>
+            </w:pPr>
+            <w:proofErr w:type="spellStart"/>
+            <w:r>
+              <w:rPr>
+                <w:rFonts w:ascii="Courier New" w:hAnsi="Courier New" w:cs="Courier New"/>
+              </w:rPr>
+              <w:t>QueryExpression.FromIdentifiers</w:t>
+            </w:r>
+            <w:proofErr w:type="spellEnd"/>
+            <w:r>
+              <w:rPr>
+                <w:rFonts w:ascii="Courier New" w:hAnsi="Courier New" w:cs="Courier New"/>
+              </w:rPr>
+              <w:t xml:space="preserve"> = </w:t>
+            </w:r>
+            <w:proofErr w:type="spellStart"/>
             <w:r>
               <w:rPr>
                 <w:rFonts w:ascii="Courier New" w:hAnsi="Courier New" w:cs="Courier New"/>
@@ -473,38 +632,64 @@
               </w:rPr>
               <w:t>.FromIdentifiers</w:t>
             </w:r>
-          </w:p>
-          <w:p>
-            <w:pPr>
-              <w:rPr>
-                <w:rFonts w:ascii="Courier New" w:hAnsi="Courier New" w:cs="Courier New"/>
-              </w:rPr>
-            </w:pPr>
-            <w:r>
-              <w:rPr>
-                <w:rFonts w:ascii="Courier New" w:hAnsi="Courier New" w:cs="Courier New"/>
-              </w:rPr>
-              <w:t>QueryExpression.WhereExpressions =</w:t>
-            </w:r>
-            <w:r>
-              <w:rPr>
-                <w:rFonts w:ascii="Courier New" w:hAnsi="Courier New" w:cs="Courier New"/>
-              </w:rPr>
-              <w:t xml:space="preserve"> we.BoolExpressions</w:t>
-            </w:r>
-          </w:p>
-          <w:p>
-            <w:pPr>
-              <w:rPr>
-                <w:rFonts w:ascii="Courier New" w:hAnsi="Courier New" w:cs="Courier New"/>
-              </w:rPr>
-            </w:pPr>
-            <w:r>
-              <w:rPr>
-                <w:rFonts w:ascii="Courier New" w:hAnsi="Courier New" w:cs="Courier New"/>
-              </w:rPr>
-              <w:t xml:space="preserve">QueryExpression.SelectClause = </w:t>
-            </w:r>
+            <w:proofErr w:type="spellEnd"/>
+          </w:p>
+          <w:p>
+            <w:pPr>
+              <w:rPr>
+                <w:rFonts w:ascii="Courier New" w:hAnsi="Courier New" w:cs="Courier New"/>
+              </w:rPr>
+            </w:pPr>
+            <w:proofErr w:type="spellStart"/>
+            <w:r>
+              <w:rPr>
+                <w:rFonts w:ascii="Courier New" w:hAnsi="Courier New" w:cs="Courier New"/>
+              </w:rPr>
+              <w:t>QueryExpression.WhereExpressions</w:t>
+            </w:r>
+            <w:proofErr w:type="spellEnd"/>
+            <w:r>
+              <w:rPr>
+                <w:rFonts w:ascii="Courier New" w:hAnsi="Courier New" w:cs="Courier New"/>
+              </w:rPr>
+              <w:t xml:space="preserve"> =</w:t>
+            </w:r>
+            <w:r>
+              <w:rPr>
+                <w:rFonts w:ascii="Courier New" w:hAnsi="Courier New" w:cs="Courier New"/>
+              </w:rPr>
+              <w:t xml:space="preserve"> </w:t>
+            </w:r>
+            <w:proofErr w:type="spellStart"/>
+            <w:r>
+              <w:rPr>
+                <w:rFonts w:ascii="Courier New" w:hAnsi="Courier New" w:cs="Courier New"/>
+              </w:rPr>
+              <w:t>we.BoolExpressions</w:t>
+            </w:r>
+            <w:proofErr w:type="spellEnd"/>
+          </w:p>
+          <w:p>
+            <w:pPr>
+              <w:rPr>
+                <w:rFonts w:ascii="Courier New" w:hAnsi="Courier New" w:cs="Courier New"/>
+              </w:rPr>
+            </w:pPr>
+            <w:proofErr w:type="spellStart"/>
+            <w:r>
+              <w:rPr>
+                <w:rFonts w:ascii="Courier New" w:hAnsi="Courier New" w:cs="Courier New"/>
+              </w:rPr>
+              <w:t>QueryExpression.SelectClause</w:t>
+            </w:r>
+            <w:proofErr w:type="spellEnd"/>
+            <w:r>
+              <w:rPr>
+                <w:rFonts w:ascii="Courier New" w:hAnsi="Courier New" w:cs="Courier New"/>
+              </w:rPr>
+              <w:t xml:space="preserve"> = </w:t>
+            </w:r>
+            <w:proofErr w:type="spellStart"/>
             <w:r>
               <w:rPr>
                 <w:rFonts w:ascii="Courier New" w:hAnsi="Courier New" w:cs="Courier New"/>
@@ -523,6 +708,7 @@
               </w:rPr>
               <w:t>s</w:t>
             </w:r>
+            <w:proofErr w:type="spellEnd"/>
           </w:p>
         </w:tc>
       </w:tr>
@@ -537,12 +723,14 @@
                 <w:rFonts w:ascii="Courier New" w:hAnsi="Courier New" w:cs="Courier New"/>
               </w:rPr>
             </w:pPr>
+            <w:proofErr w:type="spellStart"/>
             <w:r>
               <w:rPr>
                 <w:rFonts w:ascii="Courier New" w:hAnsi="Courier New" w:cs="Courier New"/>
               </w:rPr>
               <w:t>SelectExpression</w:t>
             </w:r>
+            <w:proofErr w:type="spellEnd"/>
           </w:p>
           <w:p>
             <w:pPr>
@@ -555,12 +743,14 @@
                 <w:rFonts w:ascii="Courier New" w:hAnsi="Courier New" w:cs="Courier New"/>
               </w:rPr>
             </w:pPr>
+            <w:proofErr w:type="spellStart"/>
             <w:r>
               <w:rPr>
                 <w:rFonts w:ascii="Courier New" w:hAnsi="Courier New" w:cs="Courier New"/>
               </w:rPr>
               <w:t>FromExpressions</w:t>
             </w:r>
+            <w:proofErr w:type="spellEnd"/>
           </w:p>
           <w:p>
             <w:pPr>
@@ -573,12 +763,14 @@
                 <w:rFonts w:ascii="Courier New" w:hAnsi="Courier New" w:cs="Courier New"/>
               </w:rPr>
             </w:pPr>
+            <w:proofErr w:type="spellStart"/>
             <w:r>
               <w:rPr>
                 <w:rFonts w:ascii="Courier New" w:hAnsi="Courier New" w:cs="Courier New"/>
               </w:rPr>
               <w:t>FromIdentifiers</w:t>
             </w:r>
+            <w:proofErr w:type="spellEnd"/>
           </w:p>
           <w:p>
             <w:pPr>
@@ -591,12 +783,14 @@
                 <w:rFonts w:ascii="Courier New" w:hAnsi="Courier New" w:cs="Courier New"/>
               </w:rPr>
             </w:pPr>
+            <w:proofErr w:type="spellStart"/>
             <w:r>
               <w:rPr>
                 <w:rFonts w:ascii="Courier New" w:hAnsi="Courier New" w:cs="Courier New"/>
               </w:rPr>
               <w:t>WhereExpressions</w:t>
             </w:r>
+            <w:proofErr w:type="spellEnd"/>
           </w:p>
           <w:p>
             <w:pPr>
@@ -609,6 +803,7 @@
                 <w:rFonts w:ascii="Courier New" w:hAnsi="Courier New" w:cs="Courier New"/>
               </w:rPr>
             </w:pPr>
+            <w:proofErr w:type="spellStart"/>
             <w:r>
               <w:rPr>
                 <w:rFonts w:ascii="Courier New" w:hAnsi="Courier New" w:cs="Courier New"/>
@@ -621,6 +816,7 @@
               </w:rPr>
               <w:t>s</w:t>
             </w:r>
+            <w:proofErr w:type="spellEnd"/>
           </w:p>
         </w:tc>
         <w:tc>
@@ -633,25 +829,57 @@
                 <w:rFonts w:ascii="Courier New" w:hAnsi="Courier New" w:cs="Courier New"/>
               </w:rPr>
             </w:pPr>
-            <w:r>
-              <w:rPr>
-                <w:rFonts w:ascii="Courier New" w:hAnsi="Courier New" w:cs="Courier New"/>
-              </w:rPr>
-              <w:t>ConstantExpression ce</w:t>
-            </w:r>
-          </w:p>
-          <w:p>
-            <w:pPr>
-              <w:rPr>
-                <w:rFonts w:ascii="Courier New" w:hAnsi="Courier New" w:cs="Courier New"/>
-              </w:rPr>
-            </w:pPr>
-            <w:r>
-              <w:rPr>
-                <w:rFonts w:ascii="Courier New" w:hAnsi="Courier New" w:cs="Courier New"/>
-              </w:rPr>
-              <w:t>UnaryExpression ue</w:t>
-            </w:r>
+            <w:proofErr w:type="spellStart"/>
+            <w:r>
+              <w:rPr>
+                <w:rFonts w:ascii="Courier New" w:hAnsi="Courier New" w:cs="Courier New"/>
+              </w:rPr>
+              <w:t>ConstantExpression</w:t>
+            </w:r>
+            <w:proofErr w:type="spellEnd"/>
+            <w:r>
+              <w:rPr>
+                <w:rFonts w:ascii="Courier New" w:hAnsi="Courier New" w:cs="Courier New"/>
+              </w:rPr>
+              <w:t xml:space="preserve"> </w:t>
+            </w:r>
+            <w:proofErr w:type="spellStart"/>
+            <w:r>
+              <w:rPr>
+                <w:rFonts w:ascii="Courier New" w:hAnsi="Courier New" w:cs="Courier New"/>
+              </w:rPr>
+              <w:t>ce</w:t>
+            </w:r>
+            <w:proofErr w:type="spellEnd"/>
+          </w:p>
+          <w:p>
+            <w:pPr>
+              <w:rPr>
+                <w:rFonts w:ascii="Courier New" w:hAnsi="Courier New" w:cs="Courier New"/>
+              </w:rPr>
+            </w:pPr>
+            <w:proofErr w:type="spellStart"/>
+            <w:r>
+              <w:rPr>
+                <w:rFonts w:ascii="Courier New" w:hAnsi="Courier New" w:cs="Courier New"/>
+              </w:rPr>
+              <w:t>UnaryExpression</w:t>
+            </w:r>
+            <w:proofErr w:type="spellEnd"/>
+            <w:r>
+              <w:rPr>
+                <w:rFonts w:ascii="Courier New" w:hAnsi="Courier New" w:cs="Courier New"/>
+              </w:rPr>
+              <w:t xml:space="preserve"> </w:t>
+            </w:r>
+            <w:proofErr w:type="spellStart"/>
+            <w:r>
+              <w:rPr>
+                <w:rFonts w:ascii="Courier New" w:hAnsi="Courier New" w:cs="Courier New"/>
+              </w:rPr>
+              <w:t>ue</w:t>
+            </w:r>
+            <w:proofErr w:type="spellEnd"/>
           </w:p>
         </w:tc>
         <w:tc>
@@ -664,45 +892,98 @@
                 <w:rFonts w:ascii="Courier New" w:hAnsi="Courier New" w:cs="Courier New"/>
               </w:rPr>
             </w:pPr>
-            <w:r>
-              <w:rPr>
-                <w:rFonts w:ascii="Courier New" w:hAnsi="Courier New" w:cs="Courier New"/>
-              </w:rPr>
-              <w:t>FromExpressions = {ce}</w:t>
-            </w:r>
-          </w:p>
-          <w:p>
-            <w:pPr>
-              <w:rPr>
-                <w:rFonts w:ascii="Courier New" w:hAnsi="Courier New" w:cs="Courier New"/>
-              </w:rPr>
-            </w:pPr>
-            <w:r>
-              <w:rPr>
-                <w:rFonts w:ascii="Courier New" w:hAnsi="Courier New" w:cs="Courier New"/>
-              </w:rPr>
-              <w:t>FromIdentifiers = {ue.Operand.Parameter[0]}</w:t>
-            </w:r>
-          </w:p>
-          <w:p>
-            <w:pPr>
-              <w:rPr>
-                <w:rFonts w:ascii="Courier New" w:hAnsi="Courier New" w:cs="Courier New"/>
-              </w:rPr>
-            </w:pPr>
-            <w:r>
-              <w:rPr>
-                <w:rFonts w:ascii="Courier New" w:hAnsi="Courier New" w:cs="Courier New"/>
-              </w:rPr>
-              <w:t>WhereExpressions = {}</w:t>
-            </w:r>
-          </w:p>
-          <w:p>
-            <w:pPr>
-              <w:rPr>
-                <w:rFonts w:ascii="Courier New" w:hAnsi="Courier New" w:cs="Courier New"/>
-              </w:rPr>
-            </w:pPr>
+            <w:proofErr w:type="spellStart"/>
+            <w:r>
+              <w:rPr>
+                <w:rFonts w:ascii="Courier New" w:hAnsi="Courier New" w:cs="Courier New"/>
+              </w:rPr>
+              <w:t>FromExpressions</w:t>
+            </w:r>
+            <w:proofErr w:type="spellEnd"/>
+            <w:r>
+              <w:rPr>
+                <w:rFonts w:ascii="Courier New" w:hAnsi="Courier New" w:cs="Courier New"/>
+              </w:rPr>
+              <w:t xml:space="preserve"> = {</w:t>
+            </w:r>
+            <w:proofErr w:type="spellStart"/>
+            <w:r>
+              <w:rPr>
+                <w:rFonts w:ascii="Courier New" w:hAnsi="Courier New" w:cs="Courier New"/>
+              </w:rPr>
+              <w:t>ce</w:t>
+            </w:r>
+            <w:proofErr w:type="spellEnd"/>
+            <w:r>
+              <w:rPr>
+                <w:rFonts w:ascii="Courier New" w:hAnsi="Courier New" w:cs="Courier New"/>
+              </w:rPr>
+              <w:t>}</w:t>
+            </w:r>
+          </w:p>
+          <w:p>
+            <w:pPr>
+              <w:rPr>
+                <w:rFonts w:ascii="Courier New" w:hAnsi="Courier New" w:cs="Courier New"/>
+              </w:rPr>
+            </w:pPr>
+            <w:proofErr w:type="spellStart"/>
+            <w:r>
+              <w:rPr>
+                <w:rFonts w:ascii="Courier New" w:hAnsi="Courier New" w:cs="Courier New"/>
+              </w:rPr>
+              <w:t>FromIdentifiers</w:t>
+            </w:r>
+            <w:proofErr w:type="spellEnd"/>
+            <w:r>
+              <w:rPr>
+                <w:rFonts w:ascii="Courier New" w:hAnsi="Courier New" w:cs="Courier New"/>
+              </w:rPr>
+              <w:t xml:space="preserve"> = {</w:t>
+            </w:r>
+            <w:proofErr w:type="spellStart"/>
+            <w:r>
+              <w:rPr>
+                <w:rFonts w:ascii="Courier New" w:hAnsi="Courier New" w:cs="Courier New"/>
+              </w:rPr>
+              <w:t>ue.Operand.Parameter</w:t>
+            </w:r>
+            <w:proofErr w:type="spellEnd"/>
+            <w:r>
+              <w:rPr>
+                <w:rFonts w:ascii="Courier New" w:hAnsi="Courier New" w:cs="Courier New"/>
+              </w:rPr>
+              <w:t>[0]}</w:t>
+            </w:r>
+          </w:p>
+          <w:p>
+            <w:pPr>
+              <w:rPr>
+                <w:rFonts w:ascii="Courier New" w:hAnsi="Courier New" w:cs="Courier New"/>
+              </w:rPr>
+            </w:pPr>
+            <w:proofErr w:type="spellStart"/>
+            <w:r>
+              <w:rPr>
+                <w:rFonts w:ascii="Courier New" w:hAnsi="Courier New" w:cs="Courier New"/>
+              </w:rPr>
+              <w:t>WhereExpressions</w:t>
+            </w:r>
+            <w:proofErr w:type="spellEnd"/>
+            <w:r>
+              <w:rPr>
+                <w:rFonts w:ascii="Courier New" w:hAnsi="Courier New" w:cs="Courier New"/>
+              </w:rPr>
+              <w:t xml:space="preserve"> = {}</w:t>
+            </w:r>
+          </w:p>
+          <w:p>
+            <w:pPr>
+              <w:rPr>
+                <w:rFonts w:ascii="Courier New" w:hAnsi="Courier New" w:cs="Courier New"/>
+              </w:rPr>
+            </w:pPr>
+            <w:proofErr w:type="spellStart"/>
             <w:r>
               <w:rPr>
                 <w:rFonts w:ascii="Courier New" w:hAnsi="Courier New" w:cs="Courier New"/>
@@ -715,6 +996,7 @@
               </w:rPr>
               <w:t>essions</w:t>
             </w:r>
+            <w:proofErr w:type="spellEnd"/>
             <w:r>
               <w:rPr>
                 <w:rFonts w:ascii="Courier New" w:hAnsi="Courier New" w:cs="Courier New"/>
@@ -727,12 +1009,14 @@
               </w:rPr>
               <w:t>{</w:t>
             </w:r>
+            <w:proofErr w:type="spellStart"/>
             <w:r>
               <w:rPr>
                 <w:rFonts w:ascii="Courier New" w:hAnsi="Courier New" w:cs="Courier New"/>
               </w:rPr>
               <w:t>ue.Operand</w:t>
             </w:r>
+            <w:proofErr w:type="spellEnd"/>
             <w:r>
               <w:rPr>
                 <w:rFonts w:ascii="Courier New" w:hAnsi="Courier New" w:cs="Courier New"/>
@@ -753,12 +1037,14 @@
                 <w:rFonts w:ascii="Courier New" w:hAnsi="Courier New" w:cs="Courier New"/>
               </w:rPr>
             </w:pPr>
+            <w:proofErr w:type="spellStart"/>
             <w:r>
               <w:rPr>
                 <w:rFonts w:ascii="Courier New" w:hAnsi="Courier New" w:cs="Courier New"/>
               </w:rPr>
               <w:t>SelectExpression</w:t>
             </w:r>
+            <w:proofErr w:type="spellEnd"/>
           </w:p>
           <w:p>
             <w:pPr>
@@ -771,12 +1057,14 @@
                 <w:rFonts w:ascii="Courier New" w:hAnsi="Courier New" w:cs="Courier New"/>
               </w:rPr>
             </w:pPr>
+            <w:proofErr w:type="spellStart"/>
             <w:r>
               <w:rPr>
                 <w:rFonts w:ascii="Courier New" w:hAnsi="Courier New" w:cs="Courier New"/>
               </w:rPr>
               <w:t>FromExpressions</w:t>
             </w:r>
+            <w:proofErr w:type="spellEnd"/>
           </w:p>
           <w:p>
             <w:pPr>
@@ -789,12 +1077,14 @@
                 <w:rFonts w:ascii="Courier New" w:hAnsi="Courier New" w:cs="Courier New"/>
               </w:rPr>
             </w:pPr>
+            <w:proofErr w:type="spellStart"/>
             <w:r>
               <w:rPr>
                 <w:rFonts w:ascii="Courier New" w:hAnsi="Courier New" w:cs="Courier New"/>
               </w:rPr>
               <w:t>FromIdentifiers</w:t>
             </w:r>
+            <w:proofErr w:type="spellEnd"/>
           </w:p>
           <w:p>
             <w:pPr>
@@ -807,12 +1097,14 @@
                 <w:rFonts w:ascii="Courier New" w:hAnsi="Courier New" w:cs="Courier New"/>
               </w:rPr>
             </w:pPr>
+            <w:proofErr w:type="spellStart"/>
             <w:r>
               <w:rPr>
                 <w:rFonts w:ascii="Courier New" w:hAnsi="Courier New" w:cs="Courier New"/>
               </w:rPr>
               <w:t>WhereExpressions</w:t>
             </w:r>
+            <w:proofErr w:type="spellEnd"/>
           </w:p>
           <w:p>
             <w:pPr>
@@ -825,6 +1117,7 @@
                 <w:rFonts w:ascii="Courier New" w:hAnsi="Courier New" w:cs="Courier New"/>
               </w:rPr>
             </w:pPr>
+            <w:proofErr w:type="spellStart"/>
             <w:r>
               <w:rPr>
                 <w:rFonts w:ascii="Courier New" w:hAnsi="Courier New" w:cs="Courier New"/>
@@ -843,6 +1136,7 @@
               </w:rPr>
               <w:t>s</w:t>
             </w:r>
+            <w:proofErr w:type="spellEnd"/>
           </w:p>
         </w:tc>
         <w:tc>
@@ -855,12 +1149,14 @@
                 <w:rFonts w:ascii="Courier New" w:hAnsi="Courier New" w:cs="Courier New"/>
               </w:rPr>
             </w:pPr>
+            <w:proofErr w:type="spellStart"/>
             <w:r>
               <w:rPr>
                 <w:rFonts w:ascii="Courier New" w:hAnsi="Courier New" w:cs="Courier New"/>
               </w:rPr>
               <w:t>WhereExpression</w:t>
             </w:r>
+            <w:proofErr w:type="spellEnd"/>
             <w:r>
               <w:rPr>
                 <w:rFonts w:ascii="Courier New" w:hAnsi="Courier New" w:cs="Courier New"/>
@@ -874,18 +1170,28 @@
                 <w:rFonts w:ascii="Courier New" w:hAnsi="Courier New" w:cs="Courier New"/>
               </w:rPr>
             </w:pPr>
+            <w:proofErr w:type="spellStart"/>
             <w:r>
               <w:rPr>
                 <w:rFonts w:ascii="Courier New" w:hAnsi="Courier New" w:cs="Courier New"/>
               </w:rPr>
               <w:t>UnaryExpression</w:t>
             </w:r>
-            <w:r>
-              <w:rPr>
-                <w:rFonts w:ascii="Courier New" w:hAnsi="Courier New" w:cs="Courier New"/>
-              </w:rPr>
-              <w:t xml:space="preserve"> ue</w:t>
-            </w:r>
+            <w:proofErr w:type="spellEnd"/>
+            <w:r>
+              <w:rPr>
+                <w:rFonts w:ascii="Courier New" w:hAnsi="Courier New" w:cs="Courier New"/>
+              </w:rPr>
+              <w:t xml:space="preserve"> </w:t>
+            </w:r>
+            <w:proofErr w:type="spellStart"/>
+            <w:r>
+              <w:rPr>
+                <w:rFonts w:ascii="Courier New" w:hAnsi="Courier New" w:cs="Courier New"/>
+              </w:rPr>
+              <w:t>ue</w:t>
+            </w:r>
+            <w:proofErr w:type="spellEnd"/>
           </w:p>
         </w:tc>
         <w:tc>
@@ -898,45 +1204,94 @@
                 <w:rFonts w:ascii="Courier New" w:hAnsi="Courier New" w:cs="Courier New"/>
               </w:rPr>
             </w:pPr>
-            <w:r>
-              <w:rPr>
-                <w:rFonts w:ascii="Courier New" w:hAnsi="Courier New" w:cs="Courier New"/>
-              </w:rPr>
-              <w:t>FromExpressions = we.FromExpressions</w:t>
-            </w:r>
-          </w:p>
-          <w:p>
-            <w:pPr>
-              <w:rPr>
-                <w:rFonts w:ascii="Courier New" w:hAnsi="Courier New" w:cs="Courier New"/>
-              </w:rPr>
-            </w:pPr>
-            <w:r>
-              <w:rPr>
-                <w:rFonts w:ascii="Courier New" w:hAnsi="Courier New" w:cs="Courier New"/>
-              </w:rPr>
-              <w:t>FromIdentifiers = we.FromIdentifiers</w:t>
-            </w:r>
-          </w:p>
-          <w:p>
-            <w:pPr>
-              <w:rPr>
-                <w:rFonts w:ascii="Courier New" w:hAnsi="Courier New" w:cs="Courier New"/>
-              </w:rPr>
-            </w:pPr>
-            <w:r>
-              <w:rPr>
-                <w:rFonts w:ascii="Courier New" w:hAnsi="Courier New" w:cs="Courier New"/>
-              </w:rPr>
-              <w:t>WhereExpressions = we.BoolExpressions</w:t>
-            </w:r>
-          </w:p>
-          <w:p>
-            <w:pPr>
-              <w:rPr>
-                <w:rFonts w:ascii="Courier New" w:hAnsi="Courier New" w:cs="Courier New"/>
-              </w:rPr>
-            </w:pPr>
+            <w:proofErr w:type="spellStart"/>
+            <w:r>
+              <w:rPr>
+                <w:rFonts w:ascii="Courier New" w:hAnsi="Courier New" w:cs="Courier New"/>
+              </w:rPr>
+              <w:t>FromExpressions</w:t>
+            </w:r>
+            <w:proofErr w:type="spellEnd"/>
+            <w:r>
+              <w:rPr>
+                <w:rFonts w:ascii="Courier New" w:hAnsi="Courier New" w:cs="Courier New"/>
+              </w:rPr>
+              <w:t xml:space="preserve"> = </w:t>
+            </w:r>
+            <w:proofErr w:type="spellStart"/>
+            <w:r>
+              <w:rPr>
+                <w:rFonts w:ascii="Courier New" w:hAnsi="Courier New" w:cs="Courier New"/>
+              </w:rPr>
+              <w:t>we.FromExpressions</w:t>
+            </w:r>
+            <w:proofErr w:type="spellEnd"/>
+          </w:p>
+          <w:p>
+            <w:pPr>
+              <w:rPr>
+                <w:rFonts w:ascii="Courier New" w:hAnsi="Courier New" w:cs="Courier New"/>
+              </w:rPr>
+            </w:pPr>
+            <w:proofErr w:type="spellStart"/>
+            <w:r>
+              <w:rPr>
+                <w:rFonts w:ascii="Courier New" w:hAnsi="Courier New" w:cs="Courier New"/>
+              </w:rPr>
+              <w:t>FromIdentifiers</w:t>
+            </w:r>
+            <w:proofErr w:type="spellEnd"/>
+            <w:r>
+              <w:rPr>
+                <w:rFonts w:ascii="Courier New" w:hAnsi="Courier New" w:cs="Courier New"/>
+              </w:rPr>
+              <w:t xml:space="preserve"> = </w:t>
+            </w:r>
+            <w:proofErr w:type="spellStart"/>
+            <w:r>
+              <w:rPr>
+                <w:rFonts w:ascii="Courier New" w:hAnsi="Courier New" w:cs="Courier New"/>
+              </w:rPr>
+              <w:t>we.FromIdentifiers</w:t>
+            </w:r>
+            <w:proofErr w:type="spellEnd"/>
+          </w:p>
+          <w:p>
+            <w:pPr>
+              <w:rPr>
+                <w:rFonts w:ascii="Courier New" w:hAnsi="Courier New" w:cs="Courier New"/>
+              </w:rPr>
+            </w:pPr>
+            <w:proofErr w:type="spellStart"/>
+            <w:r>
+              <w:rPr>
+                <w:rFonts w:ascii="Courier New" w:hAnsi="Courier New" w:cs="Courier New"/>
+              </w:rPr>
+              <w:t>WhereExpressions</w:t>
+            </w:r>
+            <w:proofErr w:type="spellEnd"/>
+            <w:r>
+              <w:rPr>
+                <w:rFonts w:ascii="Courier New" w:hAnsi="Courier New" w:cs="Courier New"/>
+              </w:rPr>
+              <w:t xml:space="preserve"> = </w:t>
+            </w:r>
+            <w:proofErr w:type="spellStart"/>
+            <w:r>
+              <w:rPr>
+                <w:rFonts w:ascii="Courier New" w:hAnsi="Courier New" w:cs="Courier New"/>
+              </w:rPr>
+              <w:t>we.BoolExpressions</w:t>
+            </w:r>
+            <w:proofErr w:type="spellEnd"/>
+          </w:p>
+          <w:p>
+            <w:pPr>
+              <w:rPr>
+                <w:rFonts w:ascii="Courier New" w:hAnsi="Courier New" w:cs="Courier New"/>
+              </w:rPr>
+            </w:pPr>
+            <w:proofErr w:type="spellStart"/>
             <w:r>
               <w:rPr>
                 <w:rFonts w:ascii="Courier New" w:hAnsi="Courier New" w:cs="Courier New"/>
@@ -949,24 +1304,35 @@
               </w:rPr>
               <w:t>essions</w:t>
             </w:r>
+            <w:proofErr w:type="spellEnd"/>
             <w:r>
               <w:rPr>
                 <w:rFonts w:ascii="Courier New" w:hAnsi="Courier New" w:cs="Courier New"/>
               </w:rPr>
               <w:t xml:space="preserve"> = </w:t>
             </w:r>
-            <w:r>
-              <w:rPr>
-                <w:rFonts w:ascii="Courier New" w:hAnsi="Courier New" w:cs="Courier New"/>
-              </w:rPr>
-              <w:t>we.ProjExpressions + {</w:t>
-            </w:r>
+            <w:proofErr w:type="spellStart"/>
+            <w:r>
+              <w:rPr>
+                <w:rFonts w:ascii="Courier New" w:hAnsi="Courier New" w:cs="Courier New"/>
+              </w:rPr>
+              <w:t>we.ProjExpressions</w:t>
+            </w:r>
+            <w:proofErr w:type="spellEnd"/>
+            <w:r>
+              <w:rPr>
+                <w:rFonts w:ascii="Courier New" w:hAnsi="Courier New" w:cs="Courier New"/>
+              </w:rPr>
+              <w:t xml:space="preserve"> + {</w:t>
+            </w:r>
+            <w:proofErr w:type="spellStart"/>
             <w:r>
               <w:rPr>
                 <w:rFonts w:ascii="Courier New" w:hAnsi="Courier New" w:cs="Courier New"/>
               </w:rPr>
               <w:t>ue.Operand</w:t>
             </w:r>
+            <w:proofErr w:type="spellEnd"/>
             <w:r>
               <w:rPr>
                 <w:rFonts w:ascii="Courier New" w:hAnsi="Courier New" w:cs="Courier New"/>
@@ -987,12 +1353,14 @@
                 <w:rFonts w:ascii="Courier New" w:hAnsi="Courier New" w:cs="Courier New"/>
               </w:rPr>
             </w:pPr>
+            <w:proofErr w:type="spellStart"/>
             <w:r>
               <w:rPr>
                 <w:rFonts w:ascii="Courier New" w:hAnsi="Courier New" w:cs="Courier New"/>
               </w:rPr>
               <w:t>WhereExpression</w:t>
             </w:r>
+            <w:proofErr w:type="spellEnd"/>
           </w:p>
           <w:p>
             <w:pPr>
@@ -1005,12 +1373,14 @@
                 <w:rFonts w:ascii="Courier New" w:hAnsi="Courier New" w:cs="Courier New"/>
               </w:rPr>
             </w:pPr>
+            <w:proofErr w:type="spellStart"/>
             <w:r>
               <w:rPr>
                 <w:rFonts w:ascii="Courier New" w:hAnsi="Courier New" w:cs="Courier New"/>
               </w:rPr>
               <w:t>FromExpressions</w:t>
             </w:r>
+            <w:proofErr w:type="spellEnd"/>
           </w:p>
           <w:p>
             <w:pPr>
@@ -1023,12 +1393,14 @@
                 <w:rFonts w:ascii="Courier New" w:hAnsi="Courier New" w:cs="Courier New"/>
               </w:rPr>
             </w:pPr>
+            <w:proofErr w:type="spellStart"/>
             <w:r>
               <w:rPr>
                 <w:rFonts w:ascii="Courier New" w:hAnsi="Courier New" w:cs="Courier New"/>
               </w:rPr>
               <w:t>FromIdentifiers</w:t>
             </w:r>
+            <w:proofErr w:type="spellEnd"/>
           </w:p>
           <w:p>
             <w:pPr>
@@ -1041,12 +1413,14 @@
                 <w:rFonts w:ascii="Courier New" w:hAnsi="Courier New" w:cs="Courier New"/>
               </w:rPr>
             </w:pPr>
+            <w:proofErr w:type="spellStart"/>
             <w:r>
               <w:rPr>
                 <w:rFonts w:ascii="Courier New" w:hAnsi="Courier New" w:cs="Courier New"/>
               </w:rPr>
               <w:t>BoolExpressions</w:t>
             </w:r>
+            <w:proofErr w:type="spellEnd"/>
           </w:p>
           <w:p>
             <w:pPr>
@@ -1059,6 +1433,7 @@
                 <w:rFonts w:ascii="Courier New" w:hAnsi="Courier New" w:cs="Courier New"/>
               </w:rPr>
             </w:pPr>
+            <w:proofErr w:type="spellStart"/>
             <w:r>
               <w:rPr>
                 <w:rFonts w:ascii="Courier New" w:hAnsi="Courier New" w:cs="Courier New"/>
@@ -1071,6 +1446,7 @@
               </w:rPr>
               <w:t>s</w:t>
             </w:r>
+            <w:proofErr w:type="spellEnd"/>
           </w:p>
         </w:tc>
         <w:tc>
@@ -1083,25 +1459,57 @@
                 <w:rFonts w:ascii="Courier New" w:hAnsi="Courier New" w:cs="Courier New"/>
               </w:rPr>
             </w:pPr>
-            <w:r>
-              <w:rPr>
-                <w:rFonts w:ascii="Courier New" w:hAnsi="Courier New" w:cs="Courier New"/>
-              </w:rPr>
-              <w:t>ConstantExpression ce</w:t>
-            </w:r>
-          </w:p>
-          <w:p>
-            <w:pPr>
-              <w:rPr>
-                <w:rFonts w:ascii="Courier New" w:hAnsi="Courier New" w:cs="Courier New"/>
-              </w:rPr>
-            </w:pPr>
-            <w:r>
-              <w:rPr>
-                <w:rFonts w:ascii="Courier New" w:hAnsi="Courier New" w:cs="Courier New"/>
-              </w:rPr>
-              <w:t>UnaryExpression ue</w:t>
-            </w:r>
+            <w:proofErr w:type="spellStart"/>
+            <w:r>
+              <w:rPr>
+                <w:rFonts w:ascii="Courier New" w:hAnsi="Courier New" w:cs="Courier New"/>
+              </w:rPr>
+              <w:t>ConstantExpression</w:t>
+            </w:r>
+            <w:proofErr w:type="spellEnd"/>
+            <w:r>
+              <w:rPr>
+                <w:rFonts w:ascii="Courier New" w:hAnsi="Courier New" w:cs="Courier New"/>
+              </w:rPr>
+              <w:t xml:space="preserve"> </w:t>
+            </w:r>
+            <w:proofErr w:type="spellStart"/>
+            <w:r>
+              <w:rPr>
+                <w:rFonts w:ascii="Courier New" w:hAnsi="Courier New" w:cs="Courier New"/>
+              </w:rPr>
+              <w:t>ce</w:t>
+            </w:r>
+            <w:proofErr w:type="spellEnd"/>
+          </w:p>
+          <w:p>
+            <w:pPr>
+              <w:rPr>
+                <w:rFonts w:ascii="Courier New" w:hAnsi="Courier New" w:cs="Courier New"/>
+              </w:rPr>
+            </w:pPr>
+            <w:proofErr w:type="spellStart"/>
+            <w:r>
+              <w:rPr>
+                <w:rFonts w:ascii="Courier New" w:hAnsi="Courier New" w:cs="Courier New"/>
+              </w:rPr>
+              <w:t>UnaryExpression</w:t>
+            </w:r>
+            <w:proofErr w:type="spellEnd"/>
+            <w:r>
+              <w:rPr>
+                <w:rFonts w:ascii="Courier New" w:hAnsi="Courier New" w:cs="Courier New"/>
+              </w:rPr>
+              <w:t xml:space="preserve"> </w:t>
+            </w:r>
+            <w:proofErr w:type="spellStart"/>
+            <w:r>
+              <w:rPr>
+                <w:rFonts w:ascii="Courier New" w:hAnsi="Courier New" w:cs="Courier New"/>
+              </w:rPr>
+              <w:t>ue</w:t>
+            </w:r>
+            <w:proofErr w:type="spellEnd"/>
           </w:p>
         </w:tc>
         <w:tc>
@@ -1114,32 +1522,77 @@
                 <w:rFonts w:ascii="Courier New" w:hAnsi="Courier New" w:cs="Courier New"/>
               </w:rPr>
             </w:pPr>
-            <w:r>
-              <w:rPr>
-                <w:rFonts w:ascii="Courier New" w:hAnsi="Courier New" w:cs="Courier New"/>
-              </w:rPr>
-              <w:t>FromExpressions = {ce}</w:t>
-            </w:r>
-          </w:p>
-          <w:p>
-            <w:pPr>
-              <w:rPr>
-                <w:rFonts w:ascii="Courier New" w:hAnsi="Courier New" w:cs="Courier New"/>
-              </w:rPr>
-            </w:pPr>
-            <w:r>
-              <w:rPr>
-                <w:rFonts w:ascii="Courier New" w:hAnsi="Courier New" w:cs="Courier New"/>
-              </w:rPr>
-              <w:t>FromIdentifiers = {ue.Operand.Parameter[0]}</w:t>
-            </w:r>
-          </w:p>
-          <w:p>
-            <w:pPr>
-              <w:rPr>
-                <w:rFonts w:ascii="Courier New" w:hAnsi="Courier New" w:cs="Courier New"/>
-              </w:rPr>
-            </w:pPr>
+            <w:proofErr w:type="spellStart"/>
+            <w:r>
+              <w:rPr>
+                <w:rFonts w:ascii="Courier New" w:hAnsi="Courier New" w:cs="Courier New"/>
+              </w:rPr>
+              <w:t>FromExpressions</w:t>
+            </w:r>
+            <w:proofErr w:type="spellEnd"/>
+            <w:r>
+              <w:rPr>
+                <w:rFonts w:ascii="Courier New" w:hAnsi="Courier New" w:cs="Courier New"/>
+              </w:rPr>
+              <w:t xml:space="preserve"> = {</w:t>
+            </w:r>
+            <w:proofErr w:type="spellStart"/>
+            <w:r>
+              <w:rPr>
+                <w:rFonts w:ascii="Courier New" w:hAnsi="Courier New" w:cs="Courier New"/>
+              </w:rPr>
+              <w:t>ce</w:t>
+            </w:r>
+            <w:proofErr w:type="spellEnd"/>
+            <w:r>
+              <w:rPr>
+                <w:rFonts w:ascii="Courier New" w:hAnsi="Courier New" w:cs="Courier New"/>
+              </w:rPr>
+              <w:t>}</w:t>
+            </w:r>
+          </w:p>
+          <w:p>
+            <w:pPr>
+              <w:rPr>
+                <w:rFonts w:ascii="Courier New" w:hAnsi="Courier New" w:cs="Courier New"/>
+              </w:rPr>
+            </w:pPr>
+            <w:proofErr w:type="spellStart"/>
+            <w:r>
+              <w:rPr>
+                <w:rFonts w:ascii="Courier New" w:hAnsi="Courier New" w:cs="Courier New"/>
+              </w:rPr>
+              <w:t>FromIdentifiers</w:t>
+            </w:r>
+            <w:proofErr w:type="spellEnd"/>
+            <w:r>
+              <w:rPr>
+                <w:rFonts w:ascii="Courier New" w:hAnsi="Courier New" w:cs="Courier New"/>
+              </w:rPr>
+              <w:t xml:space="preserve"> = {</w:t>
+            </w:r>
+            <w:proofErr w:type="spellStart"/>
+            <w:r>
+              <w:rPr>
+                <w:rFonts w:ascii="Courier New" w:hAnsi="Courier New" w:cs="Courier New"/>
+              </w:rPr>
+              <w:t>ue.Operand.Parameter</w:t>
+            </w:r>
+            <w:proofErr w:type="spellEnd"/>
+            <w:r>
+              <w:rPr>
+                <w:rFonts w:ascii="Courier New" w:hAnsi="Courier New" w:cs="Courier New"/>
+              </w:rPr>
+              <w:t>[0]}</w:t>
+            </w:r>
+          </w:p>
+          <w:p>
+            <w:pPr>
+              <w:rPr>
+                <w:rFonts w:ascii="Courier New" w:hAnsi="Courier New" w:cs="Courier New"/>
+              </w:rPr>
+            </w:pPr>
+            <w:proofErr w:type="spellStart"/>
             <w:r>
               <w:rPr>
                 <w:rFonts w:ascii="Courier New" w:hAnsi="Courier New" w:cs="Courier New"/>
@@ -1150,14 +1603,23 @@
               <w:rPr>
                 <w:rFonts w:ascii="Courier New" w:hAnsi="Courier New" w:cs="Courier New"/>
               </w:rPr>
-              <w:t>Expressions = {</w:t>
-            </w:r>
+              <w:t>Expressions</w:t>
+            </w:r>
+            <w:proofErr w:type="spellEnd"/>
+            <w:r>
+              <w:rPr>
+                <w:rFonts w:ascii="Courier New" w:hAnsi="Courier New" w:cs="Courier New"/>
+              </w:rPr>
+              <w:t xml:space="preserve"> = {</w:t>
+            </w:r>
+            <w:proofErr w:type="spellStart"/>
             <w:r>
               <w:rPr>
                 <w:rFonts w:ascii="Courier New" w:hAnsi="Courier New" w:cs="Courier New"/>
               </w:rPr>
               <w:t>ue.Operand</w:t>
             </w:r>
+            <w:proofErr w:type="spellEnd"/>
             <w:r>
               <w:rPr>
                 <w:rFonts w:ascii="Courier New" w:hAnsi="Courier New" w:cs="Courier New"/>
@@ -1171,6 +1633,7 @@
                 <w:rFonts w:ascii="Courier New" w:hAnsi="Courier New" w:cs="Courier New"/>
               </w:rPr>
             </w:pPr>
+            <w:proofErr w:type="spellStart"/>
             <w:r>
               <w:rPr>
                 <w:rFonts w:ascii="Courier New" w:hAnsi="Courier New" w:cs="Courier New"/>
@@ -1183,6 +1646,7 @@
               </w:rPr>
               <w:t>essions</w:t>
             </w:r>
+            <w:proofErr w:type="spellEnd"/>
             <w:r>
               <w:rPr>
                 <w:rFonts w:ascii="Courier New" w:hAnsi="Courier New" w:cs="Courier New"/>
@@ -1199,7 +1663,27 @@
               <w:rPr>
                 <w:rFonts w:ascii="Courier New" w:hAnsi="Courier New" w:cs="Courier New"/>
               </w:rPr>
-              <w:t>ue.Operand.Parameter[0]</w:t>
+              <w:t>() =&gt;</w:t>
+            </w:r>
+            <w:r>
+              <w:rPr>
+                <w:rFonts w:ascii="Courier New" w:hAnsi="Courier New" w:cs="Courier New"/>
+              </w:rPr>
+              <w:t xml:space="preserve"> </w:t>
+            </w:r>
+            <w:proofErr w:type="spellStart"/>
+            <w:r>
+              <w:rPr>
+                <w:rFonts w:ascii="Courier New" w:hAnsi="Courier New" w:cs="Courier New"/>
+              </w:rPr>
+              <w:t>ue.Operand.Parameter</w:t>
+            </w:r>
+            <w:proofErr w:type="spellEnd"/>
+            <w:r>
+              <w:rPr>
+                <w:rFonts w:ascii="Courier New" w:hAnsi="Courier New" w:cs="Courier New"/>
+              </w:rPr>
+              <w:t>[0]</w:t>
             </w:r>
             <w:r>
               <w:rPr>
@@ -1221,12 +1705,14 @@
                 <w:rFonts w:ascii="Courier New" w:hAnsi="Courier New" w:cs="Courier New"/>
               </w:rPr>
             </w:pPr>
+            <w:proofErr w:type="spellStart"/>
             <w:r>
               <w:rPr>
                 <w:rFonts w:ascii="Courier New" w:hAnsi="Courier New" w:cs="Courier New"/>
               </w:rPr>
               <w:t>WhereExpression</w:t>
             </w:r>
+            <w:proofErr w:type="spellEnd"/>
           </w:p>
           <w:p>
             <w:pPr>
@@ -1239,12 +1725,14 @@
                 <w:rFonts w:ascii="Courier New" w:hAnsi="Courier New" w:cs="Courier New"/>
               </w:rPr>
             </w:pPr>
+            <w:proofErr w:type="spellStart"/>
             <w:r>
               <w:rPr>
                 <w:rFonts w:ascii="Courier New" w:hAnsi="Courier New" w:cs="Courier New"/>
               </w:rPr>
               <w:t>FromExpressions</w:t>
             </w:r>
+            <w:proofErr w:type="spellEnd"/>
           </w:p>
           <w:p>
             <w:pPr>
@@ -1257,12 +1745,14 @@
                 <w:rFonts w:ascii="Courier New" w:hAnsi="Courier New" w:cs="Courier New"/>
               </w:rPr>
             </w:pPr>
+            <w:proofErr w:type="spellStart"/>
             <w:r>
               <w:rPr>
                 <w:rFonts w:ascii="Courier New" w:hAnsi="Courier New" w:cs="Courier New"/>
               </w:rPr>
               <w:t>FromIdentifiers</w:t>
             </w:r>
+            <w:proofErr w:type="spellEnd"/>
           </w:p>
           <w:p>
             <w:pPr>
@@ -1275,12 +1765,14 @@
                 <w:rFonts w:ascii="Courier New" w:hAnsi="Courier New" w:cs="Courier New"/>
               </w:rPr>
             </w:pPr>
+            <w:proofErr w:type="spellStart"/>
             <w:r>
               <w:rPr>
                 <w:rFonts w:ascii="Courier New" w:hAnsi="Courier New" w:cs="Courier New"/>
               </w:rPr>
               <w:t>BoolExpressions</w:t>
             </w:r>
+            <w:proofErr w:type="spellEnd"/>
           </w:p>
           <w:p>
             <w:pPr>
@@ -1293,6 +1785,7 @@
                 <w:rFonts w:ascii="Courier New" w:hAnsi="Courier New" w:cs="Courier New"/>
               </w:rPr>
             </w:pPr>
+            <w:proofErr w:type="spellStart"/>
             <w:r>
               <w:rPr>
                 <w:rFonts w:ascii="Courier New" w:hAnsi="Courier New" w:cs="Courier New"/>
@@ -1305,6 +1798,7 @@
               </w:rPr>
               <w:t>s</w:t>
             </w:r>
+            <w:proofErr w:type="spellEnd"/>
           </w:p>
         </w:tc>
         <w:tc>
@@ -1317,25 +1811,57 @@
                 <w:rFonts w:ascii="Courier New" w:hAnsi="Courier New" w:cs="Courier New"/>
               </w:rPr>
             </w:pPr>
-            <w:r>
-              <w:rPr>
-                <w:rFonts w:ascii="Courier New" w:hAnsi="Courier New" w:cs="Courier New"/>
-              </w:rPr>
-              <w:t>SelectManyExpression sm</w:t>
-            </w:r>
-          </w:p>
-          <w:p>
-            <w:pPr>
-              <w:rPr>
-                <w:rFonts w:ascii="Courier New" w:hAnsi="Courier New" w:cs="Courier New"/>
-              </w:rPr>
-            </w:pPr>
-            <w:r>
-              <w:rPr>
-                <w:rFonts w:ascii="Courier New" w:hAnsi="Courier New" w:cs="Courier New"/>
-              </w:rPr>
-              <w:t>UnaryExpression ue</w:t>
-            </w:r>
+            <w:proofErr w:type="spellStart"/>
+            <w:r>
+              <w:rPr>
+                <w:rFonts w:ascii="Courier New" w:hAnsi="Courier New" w:cs="Courier New"/>
+              </w:rPr>
+              <w:t>SelectManyExpression</w:t>
+            </w:r>
+            <w:proofErr w:type="spellEnd"/>
+            <w:r>
+              <w:rPr>
+                <w:rFonts w:ascii="Courier New" w:hAnsi="Courier New" w:cs="Courier New"/>
+              </w:rPr>
+              <w:t xml:space="preserve"> </w:t>
+            </w:r>
+            <w:proofErr w:type="spellStart"/>
+            <w:r>
+              <w:rPr>
+                <w:rFonts w:ascii="Courier New" w:hAnsi="Courier New" w:cs="Courier New"/>
+              </w:rPr>
+              <w:t>sm</w:t>
+            </w:r>
+            <w:proofErr w:type="spellEnd"/>
+          </w:p>
+          <w:p>
+            <w:pPr>
+              <w:rPr>
+                <w:rFonts w:ascii="Courier New" w:hAnsi="Courier New" w:cs="Courier New"/>
+              </w:rPr>
+            </w:pPr>
+            <w:proofErr w:type="spellStart"/>
+            <w:r>
+              <w:rPr>
+                <w:rFonts w:ascii="Courier New" w:hAnsi="Courier New" w:cs="Courier New"/>
+              </w:rPr>
+              <w:t>UnaryExpression</w:t>
+            </w:r>
+            <w:proofErr w:type="spellEnd"/>
+            <w:r>
+              <w:rPr>
+                <w:rFonts w:ascii="Courier New" w:hAnsi="Courier New" w:cs="Courier New"/>
+              </w:rPr>
+              <w:t xml:space="preserve"> </w:t>
+            </w:r>
+            <w:proofErr w:type="spellStart"/>
+            <w:r>
+              <w:rPr>
+                <w:rFonts w:ascii="Courier New" w:hAnsi="Courier New" w:cs="Courier New"/>
+              </w:rPr>
+              <w:t>ue</w:t>
+            </w:r>
+            <w:proofErr w:type="spellEnd"/>
           </w:p>
         </w:tc>
         <w:tc>
@@ -1348,45 +1874,100 @@
                 <w:rFonts w:ascii="Courier New" w:hAnsi="Courier New" w:cs="Courier New"/>
               </w:rPr>
             </w:pPr>
-            <w:r>
-              <w:rPr>
-                <w:rFonts w:ascii="Courier New" w:hAnsi="Courier New" w:cs="Courier New"/>
-              </w:rPr>
-              <w:t>FromExpressions = sm.FromExpressions</w:t>
-            </w:r>
-          </w:p>
-          <w:p>
-            <w:pPr>
-              <w:rPr>
-                <w:rFonts w:ascii="Courier New" w:hAnsi="Courier New" w:cs="Courier New"/>
-              </w:rPr>
-            </w:pPr>
-            <w:r>
-              <w:rPr>
-                <w:rFonts w:ascii="Courier New" w:hAnsi="Courier New" w:cs="Courier New"/>
-              </w:rPr>
-              <w:t>FromIdentifiers = sm.FromIdentifiers</w:t>
-            </w:r>
-          </w:p>
-          <w:p>
-            <w:pPr>
-              <w:rPr>
-                <w:rFonts w:ascii="Courier New" w:hAnsi="Courier New" w:cs="Courier New"/>
-              </w:rPr>
-            </w:pPr>
-            <w:r>
-              <w:rPr>
-                <w:rFonts w:ascii="Courier New" w:hAnsi="Courier New" w:cs="Courier New"/>
-              </w:rPr>
-              <w:t>BoolExpressions = {ue.Operand}</w:t>
-            </w:r>
-          </w:p>
-          <w:p>
-            <w:pPr>
-              <w:rPr>
-                <w:rFonts w:ascii="Courier New" w:hAnsi="Courier New" w:cs="Courier New"/>
-              </w:rPr>
-            </w:pPr>
+            <w:proofErr w:type="spellStart"/>
+            <w:r>
+              <w:rPr>
+                <w:rFonts w:ascii="Courier New" w:hAnsi="Courier New" w:cs="Courier New"/>
+              </w:rPr>
+              <w:t>FromExpressions</w:t>
+            </w:r>
+            <w:proofErr w:type="spellEnd"/>
+            <w:r>
+              <w:rPr>
+                <w:rFonts w:ascii="Courier New" w:hAnsi="Courier New" w:cs="Courier New"/>
+              </w:rPr>
+              <w:t xml:space="preserve"> = </w:t>
+            </w:r>
+            <w:proofErr w:type="spellStart"/>
+            <w:r>
+              <w:rPr>
+                <w:rFonts w:ascii="Courier New" w:hAnsi="Courier New" w:cs="Courier New"/>
+              </w:rPr>
+              <w:t>sm.FromExpressions</w:t>
+            </w:r>
+            <w:proofErr w:type="spellEnd"/>
+          </w:p>
+          <w:p>
+            <w:pPr>
+              <w:rPr>
+                <w:rFonts w:ascii="Courier New" w:hAnsi="Courier New" w:cs="Courier New"/>
+              </w:rPr>
+            </w:pPr>
+            <w:proofErr w:type="spellStart"/>
+            <w:r>
+              <w:rPr>
+                <w:rFonts w:ascii="Courier New" w:hAnsi="Courier New" w:cs="Courier New"/>
+              </w:rPr>
+              <w:t>FromIdentifiers</w:t>
+            </w:r>
+            <w:proofErr w:type="spellEnd"/>
+            <w:r>
+              <w:rPr>
+                <w:rFonts w:ascii="Courier New" w:hAnsi="Courier New" w:cs="Courier New"/>
+              </w:rPr>
+              <w:t xml:space="preserve"> = </w:t>
+            </w:r>
+            <w:proofErr w:type="spellStart"/>
+            <w:r>
+              <w:rPr>
+                <w:rFonts w:ascii="Courier New" w:hAnsi="Courier New" w:cs="Courier New"/>
+              </w:rPr>
+              <w:t>sm.FromIdentifiers</w:t>
+            </w:r>
+            <w:proofErr w:type="spellEnd"/>
+          </w:p>
+          <w:p>
+            <w:pPr>
+              <w:rPr>
+                <w:rFonts w:ascii="Courier New" w:hAnsi="Courier New" w:cs="Courier New"/>
+              </w:rPr>
+            </w:pPr>
+            <w:proofErr w:type="spellStart"/>
+            <w:r>
+              <w:rPr>
+                <w:rFonts w:ascii="Courier New" w:hAnsi="Courier New" w:cs="Courier New"/>
+              </w:rPr>
+              <w:t>BoolExpressions</w:t>
+            </w:r>
+            <w:proofErr w:type="spellEnd"/>
+            <w:r>
+              <w:rPr>
+                <w:rFonts w:ascii="Courier New" w:hAnsi="Courier New" w:cs="Courier New"/>
+              </w:rPr>
+              <w:t xml:space="preserve"> = {</w:t>
+            </w:r>
+            <w:proofErr w:type="spellStart"/>
+            <w:r>
+              <w:rPr>
+                <w:rFonts w:ascii="Courier New" w:hAnsi="Courier New" w:cs="Courier New"/>
+              </w:rPr>
+              <w:t>ue.Operand</w:t>
+            </w:r>
+            <w:proofErr w:type="spellEnd"/>
+            <w:r>
+              <w:rPr>
+                <w:rFonts w:ascii="Courier New" w:hAnsi="Courier New" w:cs="Courier New"/>
+              </w:rPr>
+              <w:t>}</w:t>
+            </w:r>
+          </w:p>
+          <w:p>
+            <w:pPr>
+              <w:rPr>
+                <w:rFonts w:ascii="Courier New" w:hAnsi="Courier New" w:cs="Courier New"/>
+              </w:rPr>
+            </w:pPr>
+            <w:proofErr w:type="spellStart"/>
             <w:r>
               <w:rPr>
                 <w:rFonts w:ascii="Courier New" w:hAnsi="Courier New" w:cs="Courier New"/>
@@ -1399,11 +1980,19 @@
               </w:rPr>
               <w:t>s</w:t>
             </w:r>
-            <w:r>
-              <w:rPr>
-                <w:rFonts w:ascii="Courier New" w:hAnsi="Courier New" w:cs="Courier New"/>
-              </w:rPr>
-              <w:t xml:space="preserve"> = sm.ProjExpression</w:t>
+            <w:proofErr w:type="spellEnd"/>
+            <w:r>
+              <w:rPr>
+                <w:rFonts w:ascii="Courier New" w:hAnsi="Courier New" w:cs="Courier New"/>
+              </w:rPr>
+              <w:t xml:space="preserve"> = </w:t>
+            </w:r>
+            <w:proofErr w:type="spellStart"/>
+            <w:r>
+              <w:rPr>
+                <w:rFonts w:ascii="Courier New" w:hAnsi="Courier New" w:cs="Courier New"/>
+              </w:rPr>
+              <w:t>sm.ProjExpression</w:t>
             </w:r>
             <w:r>
               <w:rPr>
@@ -1411,6 +2000,7 @@
               </w:rPr>
               <w:t>s</w:t>
             </w:r>
+            <w:proofErr w:type="spellEnd"/>
           </w:p>
         </w:tc>
       </w:tr>
@@ -1425,12 +2015,14 @@
                 <w:rFonts w:ascii="Courier New" w:hAnsi="Courier New" w:cs="Courier New"/>
               </w:rPr>
             </w:pPr>
+            <w:proofErr w:type="spellStart"/>
             <w:r>
               <w:rPr>
                 <w:rFonts w:ascii="Courier New" w:hAnsi="Courier New" w:cs="Courier New"/>
               </w:rPr>
               <w:t>WhereExpression</w:t>
             </w:r>
+            <w:proofErr w:type="spellEnd"/>
           </w:p>
           <w:p>
             <w:pPr>
@@ -1443,12 +2035,14 @@
                 <w:rFonts w:ascii="Courier New" w:hAnsi="Courier New" w:cs="Courier New"/>
               </w:rPr>
             </w:pPr>
+            <w:proofErr w:type="spellStart"/>
             <w:r>
               <w:rPr>
                 <w:rFonts w:ascii="Courier New" w:hAnsi="Courier New" w:cs="Courier New"/>
               </w:rPr>
               <w:t>FromExpressions</w:t>
             </w:r>
+            <w:proofErr w:type="spellEnd"/>
           </w:p>
           <w:p>
             <w:pPr>
@@ -1461,12 +2055,14 @@
                 <w:rFonts w:ascii="Courier New" w:hAnsi="Courier New" w:cs="Courier New"/>
               </w:rPr>
             </w:pPr>
+            <w:proofErr w:type="spellStart"/>
             <w:r>
               <w:rPr>
                 <w:rFonts w:ascii="Courier New" w:hAnsi="Courier New" w:cs="Courier New"/>
               </w:rPr>
               <w:t>FromIdentifiers</w:t>
             </w:r>
+            <w:proofErr w:type="spellEnd"/>
           </w:p>
           <w:p>
             <w:pPr>
@@ -1479,6 +2075,7 @@
                 <w:rFonts w:ascii="Courier New" w:hAnsi="Courier New" w:cs="Courier New"/>
               </w:rPr>
             </w:pPr>
+            <w:proofErr w:type="spellStart"/>
             <w:r>
               <w:rPr>
                 <w:rFonts w:ascii="Courier New" w:hAnsi="Courier New" w:cs="Courier New"/>
@@ -1486,6 +2083,7 @@
               <w:lastRenderedPageBreak/>
               <w:t>BoolExpressions</w:t>
             </w:r>
+            <w:proofErr w:type="spellEnd"/>
           </w:p>
           <w:p>
             <w:pPr>
@@ -1498,6 +2096,7 @@
                 <w:rFonts w:ascii="Courier New" w:hAnsi="Courier New" w:cs="Courier New"/>
               </w:rPr>
             </w:pPr>
+            <w:proofErr w:type="spellStart"/>
             <w:r>
               <w:rPr>
                 <w:rFonts w:ascii="Courier New" w:hAnsi="Courier New" w:cs="Courier New"/>
@@ -1510,6 +2109,7 @@
               </w:rPr>
               <w:t>s</w:t>
             </w:r>
+            <w:proofErr w:type="spellEnd"/>
           </w:p>
         </w:tc>
         <w:tc>
@@ -1522,6 +2122,7 @@
                 <w:rFonts w:ascii="Courier New" w:hAnsi="Courier New" w:cs="Courier New"/>
               </w:rPr>
             </w:pPr>
+            <w:proofErr w:type="spellStart"/>
             <w:r>
               <w:rPr>
                 <w:rFonts w:ascii="Courier New" w:hAnsi="Courier New" w:cs="Courier New"/>
@@ -1529,6 +2130,7 @@
               <w:lastRenderedPageBreak/>
               <w:t>WhereExpression</w:t>
             </w:r>
+            <w:proofErr w:type="spellEnd"/>
             <w:r>
               <w:rPr>
                 <w:rFonts w:ascii="Courier New" w:hAnsi="Courier New" w:cs="Courier New"/>
@@ -1548,12 +2150,28 @@
                 <w:rFonts w:ascii="Courier New" w:hAnsi="Courier New" w:cs="Courier New"/>
               </w:rPr>
             </w:pPr>
-            <w:r>
-              <w:rPr>
-                <w:rFonts w:ascii="Courier New" w:hAnsi="Courier New" w:cs="Courier New"/>
-              </w:rPr>
-              <w:t>UnaryExpression ue</w:t>
-            </w:r>
+            <w:proofErr w:type="spellStart"/>
+            <w:r>
+              <w:rPr>
+                <w:rFonts w:ascii="Courier New" w:hAnsi="Courier New" w:cs="Courier New"/>
+              </w:rPr>
+              <w:t>UnaryExpression</w:t>
+            </w:r>
+            <w:proofErr w:type="spellEnd"/>
+            <w:r>
+              <w:rPr>
+                <w:rFonts w:ascii="Courier New" w:hAnsi="Courier New" w:cs="Courier New"/>
+              </w:rPr>
+              <w:t xml:space="preserve"> </w:t>
+            </w:r>
+            <w:proofErr w:type="spellStart"/>
+            <w:r>
+              <w:rPr>
+                <w:rFonts w:ascii="Courier New" w:hAnsi="Courier New" w:cs="Courier New"/>
+              </w:rPr>
+              <w:t>ue</w:t>
+            </w:r>
+            <w:proofErr w:type="spellEnd"/>
           </w:p>
         </w:tc>
         <w:tc>
@@ -1566,12 +2184,21 @@
                 <w:rFonts w:ascii="Courier New" w:hAnsi="Courier New" w:cs="Courier New"/>
               </w:rPr>
             </w:pPr>
-            <w:r>
-              <w:rPr>
-                <w:rFonts w:ascii="Courier New" w:hAnsi="Courier New" w:cs="Courier New"/>
-              </w:rPr>
-              <w:t xml:space="preserve">FromExpressions = </w:t>
-            </w:r>
+            <w:proofErr w:type="spellStart"/>
+            <w:r>
+              <w:rPr>
+                <w:rFonts w:ascii="Courier New" w:hAnsi="Courier New" w:cs="Courier New"/>
+              </w:rPr>
+              <w:t>FromExpressions</w:t>
+            </w:r>
+            <w:proofErr w:type="spellEnd"/>
+            <w:r>
+              <w:rPr>
+                <w:rFonts w:ascii="Courier New" w:hAnsi="Courier New" w:cs="Courier New"/>
+              </w:rPr>
+              <w:t xml:space="preserve"> = </w:t>
+            </w:r>
+            <w:proofErr w:type="spellStart"/>
             <w:r>
               <w:rPr>
                 <w:rFonts w:ascii="Courier New" w:hAnsi="Courier New" w:cs="Courier New"/>
@@ -1584,19 +2211,29 @@
               </w:rPr>
               <w:t>.FromExpressions</w:t>
             </w:r>
-          </w:p>
-          <w:p>
-            <w:pPr>
-              <w:rPr>
-                <w:rFonts w:ascii="Courier New" w:hAnsi="Courier New" w:cs="Courier New"/>
-              </w:rPr>
-            </w:pPr>
-            <w:r>
-              <w:rPr>
-                <w:rFonts w:ascii="Courier New" w:hAnsi="Courier New" w:cs="Courier New"/>
-              </w:rPr>
-              <w:t xml:space="preserve">FromIdentifiers = </w:t>
-            </w:r>
+            <w:proofErr w:type="spellEnd"/>
+          </w:p>
+          <w:p>
+            <w:pPr>
+              <w:rPr>
+                <w:rFonts w:ascii="Courier New" w:hAnsi="Courier New" w:cs="Courier New"/>
+              </w:rPr>
+            </w:pPr>
+            <w:proofErr w:type="spellStart"/>
+            <w:r>
+              <w:rPr>
+                <w:rFonts w:ascii="Courier New" w:hAnsi="Courier New" w:cs="Courier New"/>
+              </w:rPr>
+              <w:t>FromIdentifiers</w:t>
+            </w:r>
+            <w:proofErr w:type="spellEnd"/>
+            <w:r>
+              <w:rPr>
+                <w:rFonts w:ascii="Courier New" w:hAnsi="Courier New" w:cs="Courier New"/>
+              </w:rPr>
+              <w:t xml:space="preserve"> = </w:t>
+            </w:r>
+            <w:proofErr w:type="spellStart"/>
             <w:r>
               <w:rPr>
                 <w:rFonts w:ascii="Courier New" w:hAnsi="Courier New" w:cs="Courier New"/>
@@ -1609,38 +2246,70 @@
               </w:rPr>
               <w:t>.FromIdentifiers</w:t>
             </w:r>
-          </w:p>
-          <w:p>
-            <w:pPr>
-              <w:rPr>
-                <w:rFonts w:ascii="Courier New" w:hAnsi="Courier New" w:cs="Courier New"/>
-              </w:rPr>
-            </w:pPr>
-            <w:r>
-              <w:rPr>
-                <w:rFonts w:ascii="Courier New" w:hAnsi="Courier New" w:cs="Courier New"/>
-              </w:rPr>
-              <w:t xml:space="preserve">BoolExpressions = </w:t>
-            </w:r>
-            <w:r>
-              <w:rPr>
-                <w:rFonts w:ascii="Courier New" w:hAnsi="Courier New" w:cs="Courier New"/>
-              </w:rPr>
-              <w:t xml:space="preserve">we.BoolExpressions + </w:t>
-            </w:r>
-            <w:r>
-              <w:rPr>
-                <w:rFonts w:ascii="Courier New" w:hAnsi="Courier New" w:cs="Courier New"/>
-              </w:rPr>
-              <w:t>{ue.Operand}</w:t>
-            </w:r>
-          </w:p>
-          <w:p>
-            <w:pPr>
-              <w:rPr>
-                <w:rFonts w:ascii="Courier New" w:hAnsi="Courier New" w:cs="Courier New"/>
-              </w:rPr>
-            </w:pPr>
+            <w:proofErr w:type="spellEnd"/>
+          </w:p>
+          <w:p>
+            <w:pPr>
+              <w:rPr>
+                <w:rFonts w:ascii="Courier New" w:hAnsi="Courier New" w:cs="Courier New"/>
+              </w:rPr>
+            </w:pPr>
+            <w:proofErr w:type="spellStart"/>
+            <w:r>
+              <w:rPr>
+                <w:rFonts w:ascii="Courier New" w:hAnsi="Courier New" w:cs="Courier New"/>
+              </w:rPr>
+              <w:t>BoolExpressions</w:t>
+            </w:r>
+            <w:proofErr w:type="spellEnd"/>
+            <w:r>
+              <w:rPr>
+                <w:rFonts w:ascii="Courier New" w:hAnsi="Courier New" w:cs="Courier New"/>
+              </w:rPr>
+              <w:t xml:space="preserve"> = </w:t>
+            </w:r>
+            <w:proofErr w:type="spellStart"/>
+            <w:r>
+              <w:rPr>
+                <w:rFonts w:ascii="Courier New" w:hAnsi="Courier New" w:cs="Courier New"/>
+              </w:rPr>
+              <w:t>we.BoolExpressions</w:t>
+            </w:r>
+            <w:proofErr w:type="spellEnd"/>
+            <w:r>
+              <w:rPr>
+                <w:rFonts w:ascii="Courier New" w:hAnsi="Courier New" w:cs="Courier New"/>
+              </w:rPr>
+              <w:t xml:space="preserve"> + </w:t>
+            </w:r>
+            <w:r>
+              <w:rPr>
+                <w:rFonts w:ascii="Courier New" w:hAnsi="Courier New" w:cs="Courier New"/>
+              </w:rPr>
+              <w:t>{</w:t>
+            </w:r>
+            <w:proofErr w:type="spellStart"/>
+            <w:r>
+              <w:rPr>
+                <w:rFonts w:ascii="Courier New" w:hAnsi="Courier New" w:cs="Courier New"/>
+              </w:rPr>
+              <w:t>ue.Operand</w:t>
+            </w:r>
+            <w:proofErr w:type="spellEnd"/>
+            <w:r>
+              <w:rPr>
+                <w:rFonts w:ascii="Courier New" w:hAnsi="Courier New" w:cs="Courier New"/>
+              </w:rPr>
+              <w:t>}</w:t>
+            </w:r>
+          </w:p>
+          <w:p>
+            <w:pPr>
+              <w:rPr>
+                <w:rFonts w:ascii="Courier New" w:hAnsi="Courier New" w:cs="Courier New"/>
+              </w:rPr>
+            </w:pPr>
+            <w:proofErr w:type="spellStart"/>
             <w:r>
               <w:rPr>
                 <w:rFonts w:ascii="Courier New" w:hAnsi="Courier New" w:cs="Courier New"/>
@@ -1654,12 +2323,14 @@
               </w:rPr>
               <w:t>s</w:t>
             </w:r>
+            <w:proofErr w:type="spellEnd"/>
             <w:r>
               <w:rPr>
                 <w:rFonts w:ascii="Courier New" w:hAnsi="Courier New" w:cs="Courier New"/>
               </w:rPr>
               <w:t xml:space="preserve"> = </w:t>
             </w:r>
+            <w:proofErr w:type="spellStart"/>
             <w:r>
               <w:rPr>
                 <w:rFonts w:ascii="Courier New" w:hAnsi="Courier New" w:cs="Courier New"/>
@@ -1678,6 +2349,7 @@
               </w:rPr>
               <w:t>s</w:t>
             </w:r>
+            <w:proofErr w:type="spellEnd"/>
           </w:p>
         </w:tc>
       </w:tr>
@@ -1692,6 +2364,7 @@
                 <w:rFonts w:ascii="Courier New" w:hAnsi="Courier New" w:cs="Courier New"/>
               </w:rPr>
             </w:pPr>
+            <w:proofErr w:type="spellStart"/>
             <w:r>
               <w:rPr>
                 <w:rFonts w:ascii="Courier New" w:hAnsi="Courier New" w:cs="Courier New"/>
@@ -1699,6 +2372,7 @@
               <w:lastRenderedPageBreak/>
               <w:t>SelectManyExpression</w:t>
             </w:r>
+            <w:proofErr w:type="spellEnd"/>
           </w:p>
           <w:p>
             <w:pPr>
@@ -1711,12 +2385,14 @@
                 <w:rFonts w:ascii="Courier New" w:hAnsi="Courier New" w:cs="Courier New"/>
               </w:rPr>
             </w:pPr>
+            <w:proofErr w:type="spellStart"/>
             <w:r>
               <w:rPr>
                 <w:rFonts w:ascii="Courier New" w:hAnsi="Courier New" w:cs="Courier New"/>
               </w:rPr>
               <w:t>FromExpressions</w:t>
             </w:r>
+            <w:proofErr w:type="spellEnd"/>
           </w:p>
           <w:p>
             <w:pPr>
@@ -1729,12 +2405,14 @@
                 <w:rFonts w:ascii="Courier New" w:hAnsi="Courier New" w:cs="Courier New"/>
               </w:rPr>
             </w:pPr>
+            <w:proofErr w:type="spellStart"/>
             <w:r>
               <w:rPr>
                 <w:rFonts w:ascii="Courier New" w:hAnsi="Courier New" w:cs="Courier New"/>
               </w:rPr>
               <w:t>FromIdentifiers</w:t>
             </w:r>
+            <w:proofErr w:type="spellEnd"/>
           </w:p>
           <w:p>
             <w:pPr>
@@ -1747,6 +2425,7 @@
                 <w:rFonts w:ascii="Courier New" w:hAnsi="Courier New" w:cs="Courier New"/>
               </w:rPr>
             </w:pPr>
+            <w:proofErr w:type="spellStart"/>
             <w:r>
               <w:rPr>
                 <w:rFonts w:ascii="Courier New" w:hAnsi="Courier New" w:cs="Courier New"/>
@@ -1759,6 +2438,7 @@
               </w:rPr>
               <w:t>s</w:t>
             </w:r>
+            <w:proofErr w:type="spellEnd"/>
           </w:p>
         </w:tc>
         <w:tc>
@@ -1771,37 +2451,69 @@
                 <w:rFonts w:ascii="Courier New" w:hAnsi="Courier New" w:cs="Courier New"/>
               </w:rPr>
             </w:pPr>
-            <w:r>
-              <w:rPr>
-                <w:rFonts w:ascii="Courier New" w:hAnsi="Courier New" w:cs="Courier New"/>
-              </w:rPr>
-              <w:t>ConstantExpression ce</w:t>
-            </w:r>
-          </w:p>
-          <w:p>
-            <w:pPr>
-              <w:rPr>
-                <w:rFonts w:ascii="Courier New" w:hAnsi="Courier New" w:cs="Courier New"/>
-              </w:rPr>
-            </w:pPr>
-            <w:r>
-              <w:rPr>
-                <w:rFonts w:ascii="Courier New" w:hAnsi="Courier New" w:cs="Courier New"/>
-              </w:rPr>
-              <w:t>UnaryExpression ue1</w:t>
-            </w:r>
-          </w:p>
-          <w:p>
-            <w:pPr>
-              <w:rPr>
-                <w:rFonts w:ascii="Courier New" w:hAnsi="Courier New" w:cs="Courier New"/>
-              </w:rPr>
-            </w:pPr>
-            <w:r>
-              <w:rPr>
-                <w:rFonts w:ascii="Courier New" w:hAnsi="Courier New" w:cs="Courier New"/>
-              </w:rPr>
-              <w:t>UnaryExpression ue2</w:t>
+            <w:proofErr w:type="spellStart"/>
+            <w:r>
+              <w:rPr>
+                <w:rFonts w:ascii="Courier New" w:hAnsi="Courier New" w:cs="Courier New"/>
+              </w:rPr>
+              <w:t>ConstantExpression</w:t>
+            </w:r>
+            <w:proofErr w:type="spellEnd"/>
+            <w:r>
+              <w:rPr>
+                <w:rFonts w:ascii="Courier New" w:hAnsi="Courier New" w:cs="Courier New"/>
+              </w:rPr>
+              <w:t xml:space="preserve"> </w:t>
+            </w:r>
+            <w:proofErr w:type="spellStart"/>
+            <w:r>
+              <w:rPr>
+                <w:rFonts w:ascii="Courier New" w:hAnsi="Courier New" w:cs="Courier New"/>
+              </w:rPr>
+              <w:t>ce</w:t>
+            </w:r>
+            <w:proofErr w:type="spellEnd"/>
+          </w:p>
+          <w:p>
+            <w:pPr>
+              <w:rPr>
+                <w:rFonts w:ascii="Courier New" w:hAnsi="Courier New" w:cs="Courier New"/>
+              </w:rPr>
+            </w:pPr>
+            <w:proofErr w:type="spellStart"/>
+            <w:r>
+              <w:rPr>
+                <w:rFonts w:ascii="Courier New" w:hAnsi="Courier New" w:cs="Courier New"/>
+              </w:rPr>
+              <w:t>UnaryExpression</w:t>
+            </w:r>
+            <w:proofErr w:type="spellEnd"/>
+            <w:r>
+              <w:rPr>
+                <w:rFonts w:ascii="Courier New" w:hAnsi="Courier New" w:cs="Courier New"/>
+              </w:rPr>
+              <w:t xml:space="preserve"> ue1</w:t>
+            </w:r>
+          </w:p>
+          <w:p>
+            <w:pPr>
+              <w:rPr>
+                <w:rFonts w:ascii="Courier New" w:hAnsi="Courier New" w:cs="Courier New"/>
+              </w:rPr>
+            </w:pPr>
+            <w:proofErr w:type="spellStart"/>
+            <w:r>
+              <w:rPr>
+                <w:rFonts w:ascii="Courier New" w:hAnsi="Courier New" w:cs="Courier New"/>
+              </w:rPr>
+              <w:t>UnaryExpression</w:t>
+            </w:r>
+            <w:proofErr w:type="spellEnd"/>
+            <w:r>
+              <w:rPr>
+                <w:rFonts w:ascii="Courier New" w:hAnsi="Courier New" w:cs="Courier New"/>
+              </w:rPr>
+              <w:t xml:space="preserve"> ue2</w:t>
             </w:r>
           </w:p>
           <w:p>
@@ -1822,32 +2534,49 @@
                 <w:rFonts w:ascii="Courier New" w:hAnsi="Courier New" w:cs="Courier New"/>
               </w:rPr>
             </w:pPr>
-            <w:r>
-              <w:rPr>
-                <w:rFonts w:ascii="Courier New" w:hAnsi="Courier New" w:cs="Courier New"/>
-              </w:rPr>
-              <w:t>FromExpressions = {ce,ue1.Operand}</w:t>
-            </w:r>
-          </w:p>
-          <w:p>
-            <w:pPr>
-              <w:rPr>
-                <w:rFonts w:ascii="Courier New" w:hAnsi="Courier New" w:cs="Courier New"/>
-              </w:rPr>
-            </w:pPr>
-            <w:r>
-              <w:rPr>
-                <w:rFonts w:ascii="Courier New" w:hAnsi="Courier New" w:cs="Courier New"/>
-              </w:rPr>
-              <w:t>FromIdentifiers = {ue2.Operand.Parameters[0], ue2.Operand.Parameters[1]}</w:t>
-            </w:r>
-          </w:p>
-          <w:p>
-            <w:pPr>
-              <w:rPr>
-                <w:rFonts w:ascii="Courier New" w:hAnsi="Courier New" w:cs="Courier New"/>
-              </w:rPr>
-            </w:pPr>
+            <w:proofErr w:type="spellStart"/>
+            <w:r>
+              <w:rPr>
+                <w:rFonts w:ascii="Courier New" w:hAnsi="Courier New" w:cs="Courier New"/>
+              </w:rPr>
+              <w:t>FromExpressions</w:t>
+            </w:r>
+            <w:proofErr w:type="spellEnd"/>
+            <w:r>
+              <w:rPr>
+                <w:rFonts w:ascii="Courier New" w:hAnsi="Courier New" w:cs="Courier New"/>
+              </w:rPr>
+              <w:t xml:space="preserve"> = {ce,ue1.Operand}</w:t>
+            </w:r>
+          </w:p>
+          <w:p>
+            <w:pPr>
+              <w:rPr>
+                <w:rFonts w:ascii="Courier New" w:hAnsi="Courier New" w:cs="Courier New"/>
+              </w:rPr>
+            </w:pPr>
+            <w:proofErr w:type="spellStart"/>
+            <w:r>
+              <w:rPr>
+                <w:rFonts w:ascii="Courier New" w:hAnsi="Courier New" w:cs="Courier New"/>
+              </w:rPr>
+              <w:t>FromIdentifiers</w:t>
+            </w:r>
+            <w:proofErr w:type="spellEnd"/>
+            <w:r>
+              <w:rPr>
+                <w:rFonts w:ascii="Courier New" w:hAnsi="Courier New" w:cs="Courier New"/>
+              </w:rPr>
+              <w:t xml:space="preserve"> = {ue2.Operand.Parameters[0], ue2.Operand.Parameters[1]}</w:t>
+            </w:r>
+          </w:p>
+          <w:p>
+            <w:pPr>
+              <w:rPr>
+                <w:rFonts w:ascii="Courier New" w:hAnsi="Courier New" w:cs="Courier New"/>
+              </w:rPr>
+            </w:pPr>
+            <w:proofErr w:type="spellStart"/>
             <w:r>
               <w:rPr>
                 <w:rFonts w:ascii="Courier New" w:hAnsi="Courier New" w:cs="Courier New"/>
@@ -1860,6 +2589,7 @@
               </w:rPr>
               <w:t>s</w:t>
             </w:r>
+            <w:proofErr w:type="spellEnd"/>
             <w:r>
               <w:rPr>
                 <w:rFonts w:ascii="Courier New" w:hAnsi="Courier New" w:cs="Courier New"/>
@@ -1898,12 +2628,14 @@
                 <w:rFonts w:ascii="Courier New" w:hAnsi="Courier New" w:cs="Courier New"/>
               </w:rPr>
             </w:pPr>
+            <w:proofErr w:type="spellStart"/>
             <w:r>
               <w:rPr>
                 <w:rFonts w:ascii="Courier New" w:hAnsi="Courier New" w:cs="Courier New"/>
               </w:rPr>
               <w:t>SelectManyExpression</w:t>
             </w:r>
+            <w:proofErr w:type="spellEnd"/>
           </w:p>
           <w:p>
             <w:pPr>
@@ -1916,12 +2648,14 @@
                 <w:rFonts w:ascii="Courier New" w:hAnsi="Courier New" w:cs="Courier New"/>
               </w:rPr>
             </w:pPr>
+            <w:proofErr w:type="spellStart"/>
             <w:r>
               <w:rPr>
                 <w:rFonts w:ascii="Courier New" w:hAnsi="Courier New" w:cs="Courier New"/>
               </w:rPr>
               <w:t>FromExpressions</w:t>
             </w:r>
+            <w:proofErr w:type="spellEnd"/>
           </w:p>
           <w:p>
             <w:pPr>
@@ -1934,12 +2668,14 @@
                 <w:rFonts w:ascii="Courier New" w:hAnsi="Courier New" w:cs="Courier New"/>
               </w:rPr>
             </w:pPr>
+            <w:proofErr w:type="spellStart"/>
             <w:r>
               <w:rPr>
                 <w:rFonts w:ascii="Courier New" w:hAnsi="Courier New" w:cs="Courier New"/>
               </w:rPr>
               <w:t>FromIdentifiers</w:t>
             </w:r>
+            <w:proofErr w:type="spellEnd"/>
           </w:p>
           <w:p>
             <w:pPr>
@@ -1952,6 +2688,7 @@
                 <w:rFonts w:ascii="Courier New" w:hAnsi="Courier New" w:cs="Courier New"/>
               </w:rPr>
             </w:pPr>
+            <w:proofErr w:type="spellStart"/>
             <w:r>
               <w:rPr>
                 <w:rFonts w:ascii="Courier New" w:hAnsi="Courier New" w:cs="Courier New"/>
@@ -1964,6 +2701,7 @@
               </w:rPr>
               <w:t>s</w:t>
             </w:r>
+            <w:proofErr w:type="spellEnd"/>
           </w:p>
         </w:tc>
         <w:tc>
@@ -1976,37 +2714,69 @@
                 <w:rFonts w:ascii="Courier New" w:hAnsi="Courier New" w:cs="Courier New"/>
               </w:rPr>
             </w:pPr>
-            <w:r>
-              <w:rPr>
-                <w:rFonts w:ascii="Courier New" w:hAnsi="Courier New" w:cs="Courier New"/>
-              </w:rPr>
-              <w:t>SelectManyExpression sm</w:t>
-            </w:r>
-          </w:p>
-          <w:p>
-            <w:pPr>
-              <w:rPr>
-                <w:rFonts w:ascii="Courier New" w:hAnsi="Courier New" w:cs="Courier New"/>
-              </w:rPr>
-            </w:pPr>
-            <w:r>
-              <w:rPr>
-                <w:rFonts w:ascii="Courier New" w:hAnsi="Courier New" w:cs="Courier New"/>
-              </w:rPr>
-              <w:t>UnaryExpression ue1</w:t>
-            </w:r>
-          </w:p>
-          <w:p>
-            <w:pPr>
-              <w:rPr>
-                <w:rFonts w:ascii="Courier New" w:hAnsi="Courier New" w:cs="Courier New"/>
-              </w:rPr>
-            </w:pPr>
-            <w:r>
-              <w:rPr>
-                <w:rFonts w:ascii="Courier New" w:hAnsi="Courier New" w:cs="Courier New"/>
-              </w:rPr>
-              <w:t>UnaryExpression ue2</w:t>
+            <w:proofErr w:type="spellStart"/>
+            <w:r>
+              <w:rPr>
+                <w:rFonts w:ascii="Courier New" w:hAnsi="Courier New" w:cs="Courier New"/>
+              </w:rPr>
+              <w:t>SelectManyExpression</w:t>
+            </w:r>
+            <w:proofErr w:type="spellEnd"/>
+            <w:r>
+              <w:rPr>
+                <w:rFonts w:ascii="Courier New" w:hAnsi="Courier New" w:cs="Courier New"/>
+              </w:rPr>
+              <w:t xml:space="preserve"> </w:t>
+            </w:r>
+            <w:proofErr w:type="spellStart"/>
+            <w:r>
+              <w:rPr>
+                <w:rFonts w:ascii="Courier New" w:hAnsi="Courier New" w:cs="Courier New"/>
+              </w:rPr>
+              <w:t>sm</w:t>
+            </w:r>
+            <w:proofErr w:type="spellEnd"/>
+          </w:p>
+          <w:p>
+            <w:pPr>
+              <w:rPr>
+                <w:rFonts w:ascii="Courier New" w:hAnsi="Courier New" w:cs="Courier New"/>
+              </w:rPr>
+            </w:pPr>
+            <w:proofErr w:type="spellStart"/>
+            <w:r>
+              <w:rPr>
+                <w:rFonts w:ascii="Courier New" w:hAnsi="Courier New" w:cs="Courier New"/>
+              </w:rPr>
+              <w:t>UnaryExpression</w:t>
+            </w:r>
+            <w:proofErr w:type="spellEnd"/>
+            <w:r>
+              <w:rPr>
+                <w:rFonts w:ascii="Courier New" w:hAnsi="Courier New" w:cs="Courier New"/>
+              </w:rPr>
+              <w:t xml:space="preserve"> ue1</w:t>
+            </w:r>
+          </w:p>
+          <w:p>
+            <w:pPr>
+              <w:rPr>
+                <w:rFonts w:ascii="Courier New" w:hAnsi="Courier New" w:cs="Courier New"/>
+              </w:rPr>
+            </w:pPr>
+            <w:proofErr w:type="spellStart"/>
+            <w:r>
+              <w:rPr>
+                <w:rFonts w:ascii="Courier New" w:hAnsi="Courier New" w:cs="Courier New"/>
+              </w:rPr>
+              <w:t>UnaryExpression</w:t>
+            </w:r>
+            <w:proofErr w:type="spellEnd"/>
+            <w:r>
+              <w:rPr>
+                <w:rFonts w:ascii="Courier New" w:hAnsi="Courier New" w:cs="Courier New"/>
+              </w:rPr>
+              <w:t xml:space="preserve"> ue2</w:t>
             </w:r>
           </w:p>
           <w:p>
@@ -2027,30 +2797,68 @@
                 <w:rFonts w:ascii="Courier New" w:hAnsi="Courier New" w:cs="Courier New"/>
               </w:rPr>
             </w:pPr>
-            <w:r>
-              <w:rPr>
-                <w:rFonts w:ascii="Courier New" w:hAnsi="Courier New" w:cs="Courier New"/>
-              </w:rPr>
-              <w:t>FromExpressions = sm.FromExpressions + {ue1.Operand}</w:t>
-            </w:r>
-          </w:p>
-          <w:p>
-            <w:pPr>
-              <w:rPr>
-                <w:rFonts w:ascii="Courier New" w:hAnsi="Courier New" w:cs="Courier New"/>
-              </w:rPr>
-            </w:pPr>
-            <w:r>
-              <w:rPr>
-                <w:rFonts w:ascii="Courier New" w:hAnsi="Courier New" w:cs="Courier New"/>
-              </w:rPr>
-              <w:t xml:space="preserve">FromIdentifiers = </w:t>
-            </w:r>
-            <w:r>
-              <w:rPr>
-                <w:rFonts w:ascii="Courier New" w:hAnsi="Courier New" w:cs="Courier New"/>
-              </w:rPr>
-              <w:t xml:space="preserve">sm.FromIdentifiers + </w:t>
+            <w:proofErr w:type="spellStart"/>
+            <w:r>
+              <w:rPr>
+                <w:rFonts w:ascii="Courier New" w:hAnsi="Courier New" w:cs="Courier New"/>
+              </w:rPr>
+              <w:t>FromExpressions</w:t>
+            </w:r>
+            <w:proofErr w:type="spellEnd"/>
+            <w:r>
+              <w:rPr>
+                <w:rFonts w:ascii="Courier New" w:hAnsi="Courier New" w:cs="Courier New"/>
+              </w:rPr>
+              <w:t xml:space="preserve"> = </w:t>
+            </w:r>
+            <w:proofErr w:type="spellStart"/>
+            <w:r>
+              <w:rPr>
+                <w:rFonts w:ascii="Courier New" w:hAnsi="Courier New" w:cs="Courier New"/>
+              </w:rPr>
+              <w:t>sm.FromExpressions</w:t>
+            </w:r>
+            <w:proofErr w:type="spellEnd"/>
+            <w:r>
+              <w:rPr>
+                <w:rFonts w:ascii="Courier New" w:hAnsi="Courier New" w:cs="Courier New"/>
+              </w:rPr>
+              <w:t xml:space="preserve"> + {ue1.Operand}</w:t>
+            </w:r>
+          </w:p>
+          <w:p>
+            <w:pPr>
+              <w:rPr>
+                <w:rFonts w:ascii="Courier New" w:hAnsi="Courier New" w:cs="Courier New"/>
+              </w:rPr>
+            </w:pPr>
+            <w:proofErr w:type="spellStart"/>
+            <w:r>
+              <w:rPr>
+                <w:rFonts w:ascii="Courier New" w:hAnsi="Courier New" w:cs="Courier New"/>
+              </w:rPr>
+              <w:t>FromIdentifiers</w:t>
+            </w:r>
+            <w:proofErr w:type="spellEnd"/>
+            <w:r>
+              <w:rPr>
+                <w:rFonts w:ascii="Courier New" w:hAnsi="Courier New" w:cs="Courier New"/>
+              </w:rPr>
+              <w:t xml:space="preserve"> = </w:t>
+            </w:r>
+            <w:proofErr w:type="spellStart"/>
+            <w:r>
+              <w:rPr>
+                <w:rFonts w:ascii="Courier New" w:hAnsi="Courier New" w:cs="Courier New"/>
+              </w:rPr>
+              <w:t>sm.FromIdentifiers</w:t>
+            </w:r>
+            <w:proofErr w:type="spellEnd"/>
+            <w:r>
+              <w:rPr>
+                <w:rFonts w:ascii="Courier New" w:hAnsi="Courier New" w:cs="Courier New"/>
+              </w:rPr>
+              <w:t xml:space="preserve"> + </w:t>
             </w:r>
             <w:r>
               <w:rPr>
@@ -2065,6 +2873,7 @@
                 <w:rFonts w:ascii="Courier New" w:hAnsi="Courier New" w:cs="Courier New"/>
               </w:rPr>
             </w:pPr>
+            <w:proofErr w:type="spellStart"/>
             <w:r>
               <w:rPr>
                 <w:rFonts w:ascii="Courier New" w:hAnsi="Courier New" w:cs="Courier New"/>
@@ -2077,17 +2886,26 @@
               </w:rPr>
               <w:t>s</w:t>
             </w:r>
+            <w:proofErr w:type="spellEnd"/>
             <w:r>
               <w:rPr>
                 <w:rFonts w:ascii="Courier New" w:hAnsi="Courier New" w:cs="Courier New"/>
               </w:rPr>
               <w:t xml:space="preserve"> = </w:t>
             </w:r>
-            <w:r>
-              <w:rPr>
-                <w:rFonts w:ascii="Courier New" w:hAnsi="Courier New" w:cs="Courier New"/>
-              </w:rPr>
-              <w:t>sm.ProjExpressions + {</w:t>
+            <w:proofErr w:type="spellStart"/>
+            <w:r>
+              <w:rPr>
+                <w:rFonts w:ascii="Courier New" w:hAnsi="Courier New" w:cs="Courier New"/>
+              </w:rPr>
+              <w:t>sm.ProjExpressions</w:t>
+            </w:r>
+            <w:proofErr w:type="spellEnd"/>
+            <w:r>
+              <w:rPr>
+                <w:rFonts w:ascii="Courier New" w:hAnsi="Courier New" w:cs="Courier New"/>
+              </w:rPr>
+              <w:t xml:space="preserve"> + {</w:t>
             </w:r>
             <w:r>
               <w:rPr>

</xml_diff>

<commit_message>
added select with where - query modified grammar added topLevel flag to where-parser
</commit_message>
<xml_diff>
--- a/Data/DomainObjects.Linq.UnitTests/ParsingTest/ExpressionTrees/ExpressionTree_Grammar.docx
+++ b/Data/DomainObjects.Linq.UnitTests/ParsingTest/ExpressionTrees/ExpressionTree_Grammar.docx
@@ -279,19 +279,7 @@
               <w:rPr>
                 <w:rFonts w:ascii="Courier New" w:hAnsi="Courier New" w:cs="Courier New"/>
               </w:rPr>
-              <w:t>Select</w:t>
-            </w:r>
-            <w:r>
-              <w:rPr>
-                <w:rFonts w:ascii="Courier New" w:hAnsi="Courier New" w:cs="Courier New"/>
-              </w:rPr>
-              <w:t>Many</w:t>
-            </w:r>
-            <w:r>
-              <w:rPr>
-                <w:rFonts w:ascii="Courier New" w:hAnsi="Courier New" w:cs="Courier New"/>
-              </w:rPr>
-              <w:t>Expression</w:t>
+              <w:t>SelectManyExpression</w:t>
             </w:r>
             <w:proofErr w:type="spellEnd"/>
             <w:r>
@@ -550,6 +538,12 @@
               <w:rPr>
                 <w:rFonts w:ascii="Courier New" w:hAnsi="Courier New" w:cs="Courier New"/>
               </w:rPr>
+              <w:t>(true)</w:t>
+            </w:r>
+            <w:r>
+              <w:rPr>
+                <w:rFonts w:ascii="Courier New" w:hAnsi="Courier New" w:cs="Courier New"/>
+              </w:rPr>
               <w:t xml:space="preserve">  </w:t>
             </w:r>
             <w:r>
@@ -1161,6 +1155,12 @@
               <w:rPr>
                 <w:rFonts w:ascii="Courier New" w:hAnsi="Courier New" w:cs="Courier New"/>
               </w:rPr>
+              <w:t>(false)</w:t>
+            </w:r>
+            <w:r>
+              <w:rPr>
+                <w:rFonts w:ascii="Courier New" w:hAnsi="Courier New" w:cs="Courier New"/>
+              </w:rPr>
               <w:t xml:space="preserve"> we</w:t>
             </w:r>
           </w:p>
@@ -1367,7 +1367,7 @@
               <w:pStyle w:val="ListParagraph"/>
               <w:numPr>
                 <w:ilvl w:val="0"/>
-                <w:numId w:val="1"/>
+                <w:numId w:val="4"/>
               </w:numPr>
               <w:rPr>
                 <w:rFonts w:ascii="Courier New" w:hAnsi="Courier New" w:cs="Courier New"/>
@@ -1378,7 +1378,7 @@
               <w:rPr>
                 <w:rFonts w:ascii="Courier New" w:hAnsi="Courier New" w:cs="Courier New"/>
               </w:rPr>
-              <w:t>FromExpressions</w:t>
+              <w:t>topLevel</w:t>
             </w:r>
             <w:proofErr w:type="spellEnd"/>
           </w:p>
@@ -1398,7 +1398,7 @@
               <w:rPr>
                 <w:rFonts w:ascii="Courier New" w:hAnsi="Courier New" w:cs="Courier New"/>
               </w:rPr>
-              <w:t>FromIdentifiers</w:t>
+              <w:t>FromExpressions</w:t>
             </w:r>
             <w:proofErr w:type="spellEnd"/>
           </w:p>
@@ -1418,7 +1418,7 @@
               <w:rPr>
                 <w:rFonts w:ascii="Courier New" w:hAnsi="Courier New" w:cs="Courier New"/>
               </w:rPr>
-              <w:t>BoolExpressions</w:t>
+              <w:t>FromIdentifiers</w:t>
             </w:r>
             <w:proofErr w:type="spellEnd"/>
           </w:p>
@@ -1438,6 +1438,26 @@
               <w:rPr>
                 <w:rFonts w:ascii="Courier New" w:hAnsi="Courier New" w:cs="Courier New"/>
               </w:rPr>
+              <w:t>BoolExpressions</w:t>
+            </w:r>
+            <w:proofErr w:type="spellEnd"/>
+          </w:p>
+          <w:p>
+            <w:pPr>
+              <w:pStyle w:val="ListParagraph"/>
+              <w:numPr>
+                <w:ilvl w:val="0"/>
+                <w:numId w:val="1"/>
+              </w:numPr>
+              <w:rPr>
+                <w:rFonts w:ascii="Courier New" w:hAnsi="Courier New" w:cs="Courier New"/>
+              </w:rPr>
+            </w:pPr>
+            <w:proofErr w:type="spellStart"/>
+            <w:r>
+              <w:rPr>
+                <w:rFonts w:ascii="Courier New" w:hAnsi="Courier New" w:cs="Courier New"/>
+              </w:rPr>
               <w:t>ProjExpression</w:t>
             </w:r>
             <w:r>
@@ -1657,6 +1677,26 @@
               <w:rPr>
                 <w:rFonts w:ascii="Courier New" w:hAnsi="Courier New" w:cs="Courier New"/>
               </w:rPr>
+              <w:t>if (</w:t>
+            </w:r>
+            <w:proofErr w:type="spellStart"/>
+            <w:r>
+              <w:rPr>
+                <w:rFonts w:ascii="Courier New" w:hAnsi="Courier New" w:cs="Courier New"/>
+              </w:rPr>
+              <w:t>topLevel</w:t>
+            </w:r>
+            <w:proofErr w:type="spellEnd"/>
+            <w:r>
+              <w:rPr>
+                <w:rFonts w:ascii="Courier New" w:hAnsi="Courier New" w:cs="Courier New"/>
+              </w:rPr>
+              <w:t xml:space="preserve">) </w:t>
+            </w:r>
+            <w:r>
+              <w:rPr>
+                <w:rFonts w:ascii="Courier New" w:hAnsi="Courier New" w:cs="Courier New"/>
+              </w:rPr>
               <w:t>{</w:t>
             </w:r>
             <w:r>
@@ -1690,6 +1730,12 @@
                 <w:rFonts w:ascii="Courier New" w:hAnsi="Courier New" w:cs="Courier New"/>
               </w:rPr>
               <w:t>}</w:t>
+            </w:r>
+            <w:r>
+              <w:rPr>
+                <w:rFonts w:ascii="Courier New" w:hAnsi="Courier New" w:cs="Courier New"/>
+              </w:rPr>
+              <w:t xml:space="preserve"> else {}</w:t>
             </w:r>
           </w:p>
         </w:tc>
@@ -1719,7 +1765,7 @@
               <w:pStyle w:val="ListParagraph"/>
               <w:numPr>
                 <w:ilvl w:val="0"/>
-                <w:numId w:val="1"/>
+                <w:numId w:val="4"/>
               </w:numPr>
               <w:rPr>
                 <w:rFonts w:ascii="Courier New" w:hAnsi="Courier New" w:cs="Courier New"/>
@@ -1730,7 +1776,7 @@
               <w:rPr>
                 <w:rFonts w:ascii="Courier New" w:hAnsi="Courier New" w:cs="Courier New"/>
               </w:rPr>
-              <w:t>FromExpressions</w:t>
+              <w:t>topLevel</w:t>
             </w:r>
             <w:proofErr w:type="spellEnd"/>
           </w:p>
@@ -1750,7 +1796,7 @@
               <w:rPr>
                 <w:rFonts w:ascii="Courier New" w:hAnsi="Courier New" w:cs="Courier New"/>
               </w:rPr>
-              <w:t>FromIdentifiers</w:t>
+              <w:t>FromExpressions</w:t>
             </w:r>
             <w:proofErr w:type="spellEnd"/>
           </w:p>
@@ -1770,7 +1816,7 @@
               <w:rPr>
                 <w:rFonts w:ascii="Courier New" w:hAnsi="Courier New" w:cs="Courier New"/>
               </w:rPr>
-              <w:t>BoolExpressions</w:t>
+              <w:t>FromIdentifiers</w:t>
             </w:r>
             <w:proofErr w:type="spellEnd"/>
           </w:p>
@@ -1790,6 +1836,26 @@
               <w:rPr>
                 <w:rFonts w:ascii="Courier New" w:hAnsi="Courier New" w:cs="Courier New"/>
               </w:rPr>
+              <w:t>BoolExpressions</w:t>
+            </w:r>
+            <w:proofErr w:type="spellEnd"/>
+          </w:p>
+          <w:p>
+            <w:pPr>
+              <w:pStyle w:val="ListParagraph"/>
+              <w:numPr>
+                <w:ilvl w:val="0"/>
+                <w:numId w:val="1"/>
+              </w:numPr>
+              <w:rPr>
+                <w:rFonts w:ascii="Courier New" w:hAnsi="Courier New" w:cs="Courier New"/>
+              </w:rPr>
+            </w:pPr>
+            <w:proofErr w:type="spellStart"/>
+            <w:r>
+              <w:rPr>
+                <w:rFonts w:ascii="Courier New" w:hAnsi="Courier New" w:cs="Courier New"/>
+              </w:rPr>
               <w:t>ProjExpression</w:t>
             </w:r>
             <w:r>
@@ -1799,6 +1865,14 @@
               <w:t>s</w:t>
             </w:r>
             <w:proofErr w:type="spellEnd"/>
+          </w:p>
+          <w:p>
+            <w:pPr>
+              <w:pStyle w:val="ListParagraph"/>
+              <w:rPr>
+                <w:rFonts w:ascii="Courier New" w:hAnsi="Courier New" w:cs="Courier New"/>
+              </w:rPr>
+            </w:pPr>
           </w:p>
         </w:tc>
         <w:tc>
@@ -2020,7 +2094,28 @@
               <w:rPr>
                 <w:rFonts w:ascii="Courier New" w:hAnsi="Courier New" w:cs="Courier New"/>
               </w:rPr>
+              <w:lastRenderedPageBreak/>
               <w:t>WhereExpression</w:t>
+            </w:r>
+            <w:proofErr w:type="spellEnd"/>
+          </w:p>
+          <w:p>
+            <w:pPr>
+              <w:pStyle w:val="ListParagraph"/>
+              <w:numPr>
+                <w:ilvl w:val="0"/>
+                <w:numId w:val="4"/>
+              </w:numPr>
+              <w:rPr>
+                <w:rFonts w:ascii="Courier New" w:hAnsi="Courier New" w:cs="Courier New"/>
+              </w:rPr>
+            </w:pPr>
+            <w:proofErr w:type="spellStart"/>
+            <w:r>
+              <w:rPr>
+                <w:rFonts w:ascii="Courier New" w:hAnsi="Courier New" w:cs="Courier New"/>
+              </w:rPr>
+              <w:t>topLevel</w:t>
             </w:r>
             <w:proofErr w:type="spellEnd"/>
           </w:p>
@@ -2080,7 +2175,6 @@
               <w:rPr>
                 <w:rFonts w:ascii="Courier New" w:hAnsi="Courier New" w:cs="Courier New"/>
               </w:rPr>
-              <w:lastRenderedPageBreak/>
               <w:t>BoolExpressions</w:t>
             </w:r>
             <w:proofErr w:type="spellEnd"/>
@@ -2127,7 +2221,6 @@
               <w:rPr>
                 <w:rFonts w:ascii="Courier New" w:hAnsi="Courier New" w:cs="Courier New"/>
               </w:rPr>
-              <w:lastRenderedPageBreak/>
               <w:t>WhereExpression</w:t>
             </w:r>
             <w:proofErr w:type="spellEnd"/>
@@ -2135,13 +2228,27 @@
               <w:rPr>
                 <w:rFonts w:ascii="Courier New" w:hAnsi="Courier New" w:cs="Courier New"/>
               </w:rPr>
-              <w:t xml:space="preserve"> </w:t>
-            </w:r>
-            <w:r>
-              <w:rPr>
-                <w:rFonts w:ascii="Courier New" w:hAnsi="Courier New" w:cs="Courier New"/>
-              </w:rPr>
-              <w:t>we</w:t>
+              <w:t>(</w:t>
+            </w:r>
+            <w:proofErr w:type="spellStart"/>
+            <w:r>
+              <w:rPr>
+                <w:rFonts w:ascii="Courier New" w:hAnsi="Courier New" w:cs="Courier New"/>
+              </w:rPr>
+              <w:t>topLevel</w:t>
+            </w:r>
+            <w:proofErr w:type="spellEnd"/>
+            <w:r>
+              <w:rPr>
+                <w:rFonts w:ascii="Courier New" w:hAnsi="Courier New" w:cs="Courier New"/>
+              </w:rPr>
+              <w:t>)</w:t>
+            </w:r>
+            <w:r>
+              <w:rPr>
+                <w:rFonts w:ascii="Courier New" w:hAnsi="Courier New" w:cs="Courier New"/>
+              </w:rPr>
+              <w:t xml:space="preserve"> we</w:t>
             </w:r>
           </w:p>
           <w:p>
@@ -2203,13 +2310,7 @@
               <w:rPr>
                 <w:rFonts w:ascii="Courier New" w:hAnsi="Courier New" w:cs="Courier New"/>
               </w:rPr>
-              <w:t>we</w:t>
-            </w:r>
-            <w:r>
-              <w:rPr>
-                <w:rFonts w:ascii="Courier New" w:hAnsi="Courier New" w:cs="Courier New"/>
-              </w:rPr>
-              <w:t>.FromExpressions</w:t>
+              <w:t>we.FromExpressions</w:t>
             </w:r>
             <w:proofErr w:type="spellEnd"/>
           </w:p>
@@ -2238,13 +2339,7 @@
               <w:rPr>
                 <w:rFonts w:ascii="Courier New" w:hAnsi="Courier New" w:cs="Courier New"/>
               </w:rPr>
-              <w:t>we</w:t>
-            </w:r>
-            <w:r>
-              <w:rPr>
-                <w:rFonts w:ascii="Courier New" w:hAnsi="Courier New" w:cs="Courier New"/>
-              </w:rPr>
-              <w:t>.FromIdentifiers</w:t>
+              <w:t>we.FromIdentifiers</w:t>
             </w:r>
             <w:proofErr w:type="spellEnd"/>
           </w:p>
@@ -2314,7 +2409,6 @@
               <w:rPr>
                 <w:rFonts w:ascii="Courier New" w:hAnsi="Courier New" w:cs="Courier New"/>
               </w:rPr>
-              <w:lastRenderedPageBreak/>
               <w:t>ProjExpression</w:t>
             </w:r>
             <w:r>
@@ -2335,13 +2429,7 @@
               <w:rPr>
                 <w:rFonts w:ascii="Courier New" w:hAnsi="Courier New" w:cs="Courier New"/>
               </w:rPr>
-              <w:t>we</w:t>
-            </w:r>
-            <w:r>
-              <w:rPr>
-                <w:rFonts w:ascii="Courier New" w:hAnsi="Courier New" w:cs="Courier New"/>
-              </w:rPr>
-              <w:t>.ProjExpression</w:t>
+              <w:t>we.ProjExpression</w:t>
             </w:r>
             <w:r>
               <w:rPr>
@@ -2369,7 +2457,6 @@
               <w:rPr>
                 <w:rFonts w:ascii="Courier New" w:hAnsi="Courier New" w:cs="Courier New"/>
               </w:rPr>
-              <w:lastRenderedPageBreak/>
               <w:t>SelectManyExpression</w:t>
             </w:r>
             <w:proofErr w:type="spellEnd"/>
@@ -3272,6 +3359,118 @@
       </w:rPr>
     </w:lvl>
   </w:abstractNum>
+  <w:abstractNum w:abstractNumId="3">
+    <w:nsid w:val="7E0E2256"/>
+    <w:multiLevelType w:val="hybridMultilevel"/>
+    <w:tmpl w:val="D736D9B6"/>
+    <w:lvl w:ilvl="0" w:tplc="FBA0BD32">
+      <w:numFmt w:val="bullet"/>
+      <w:lvlText w:val=""/>
+      <w:lvlJc w:val="left"/>
+      <w:pPr>
+        <w:ind w:left="720" w:hanging="360"/>
+      </w:pPr>
+      <w:rPr>
+        <w:rFonts w:ascii="Wingdings" w:eastAsiaTheme="minorHAnsi" w:hAnsi="Wingdings" w:cstheme="minorBidi" w:hint="default"/>
+      </w:rPr>
+    </w:lvl>
+    <w:lvl w:ilvl="1" w:tplc="04090003" w:tentative="1">
+      <w:start w:val="1"/>
+      <w:numFmt w:val="bullet"/>
+      <w:lvlText w:val="o"/>
+      <w:lvlJc w:val="left"/>
+      <w:pPr>
+        <w:ind w:left="1440" w:hanging="360"/>
+      </w:pPr>
+      <w:rPr>
+        <w:rFonts w:ascii="Courier New" w:hAnsi="Courier New" w:cs="Courier New" w:hint="default"/>
+      </w:rPr>
+    </w:lvl>
+    <w:lvl w:ilvl="2" w:tplc="04090005" w:tentative="1">
+      <w:start w:val="1"/>
+      <w:numFmt w:val="bullet"/>
+      <w:lvlText w:val=""/>
+      <w:lvlJc w:val="left"/>
+      <w:pPr>
+        <w:ind w:left="2160" w:hanging="360"/>
+      </w:pPr>
+      <w:rPr>
+        <w:rFonts w:ascii="Wingdings" w:hAnsi="Wingdings" w:hint="default"/>
+      </w:rPr>
+    </w:lvl>
+    <w:lvl w:ilvl="3" w:tplc="04090001" w:tentative="1">
+      <w:start w:val="1"/>
+      <w:numFmt w:val="bullet"/>
+      <w:lvlText w:val=""/>
+      <w:lvlJc w:val="left"/>
+      <w:pPr>
+        <w:ind w:left="2880" w:hanging="360"/>
+      </w:pPr>
+      <w:rPr>
+        <w:rFonts w:ascii="Symbol" w:hAnsi="Symbol" w:hint="default"/>
+      </w:rPr>
+    </w:lvl>
+    <w:lvl w:ilvl="4" w:tplc="04090003" w:tentative="1">
+      <w:start w:val="1"/>
+      <w:numFmt w:val="bullet"/>
+      <w:lvlText w:val="o"/>
+      <w:lvlJc w:val="left"/>
+      <w:pPr>
+        <w:ind w:left="3600" w:hanging="360"/>
+      </w:pPr>
+      <w:rPr>
+        <w:rFonts w:ascii="Courier New" w:hAnsi="Courier New" w:cs="Courier New" w:hint="default"/>
+      </w:rPr>
+    </w:lvl>
+    <w:lvl w:ilvl="5" w:tplc="04090005" w:tentative="1">
+      <w:start w:val="1"/>
+      <w:numFmt w:val="bullet"/>
+      <w:lvlText w:val=""/>
+      <w:lvlJc w:val="left"/>
+      <w:pPr>
+        <w:ind w:left="4320" w:hanging="360"/>
+      </w:pPr>
+      <w:rPr>
+        <w:rFonts w:ascii="Wingdings" w:hAnsi="Wingdings" w:hint="default"/>
+      </w:rPr>
+    </w:lvl>
+    <w:lvl w:ilvl="6" w:tplc="04090001" w:tentative="1">
+      <w:start w:val="1"/>
+      <w:numFmt w:val="bullet"/>
+      <w:lvlText w:val=""/>
+      <w:lvlJc w:val="left"/>
+      <w:pPr>
+        <w:ind w:left="5040" w:hanging="360"/>
+      </w:pPr>
+      <w:rPr>
+        <w:rFonts w:ascii="Symbol" w:hAnsi="Symbol" w:hint="default"/>
+      </w:rPr>
+    </w:lvl>
+    <w:lvl w:ilvl="7" w:tplc="04090003" w:tentative="1">
+      <w:start w:val="1"/>
+      <w:numFmt w:val="bullet"/>
+      <w:lvlText w:val="o"/>
+      <w:lvlJc w:val="left"/>
+      <w:pPr>
+        <w:ind w:left="5760" w:hanging="360"/>
+      </w:pPr>
+      <w:rPr>
+        <w:rFonts w:ascii="Courier New" w:hAnsi="Courier New" w:cs="Courier New" w:hint="default"/>
+      </w:rPr>
+    </w:lvl>
+    <w:lvl w:ilvl="8" w:tplc="04090005" w:tentative="1">
+      <w:start w:val="1"/>
+      <w:numFmt w:val="bullet"/>
+      <w:lvlText w:val=""/>
+      <w:lvlJc w:val="left"/>
+      <w:pPr>
+        <w:ind w:left="6480" w:hanging="360"/>
+      </w:pPr>
+      <w:rPr>
+        <w:rFonts w:ascii="Wingdings" w:hAnsi="Wingdings" w:hint="default"/>
+      </w:rPr>
+    </w:lvl>
+  </w:abstractNum>
   <w:num w:numId="1">
     <w:abstractNumId w:val="0"/>
   </w:num>
@@ -3280,6 +3479,9 @@
   </w:num>
   <w:num w:numId="3">
     <w:abstractNumId w:val="1"/>
+  </w:num>
+  <w:num w:numId="4">
+    <w:abstractNumId w:val="3"/>
   </w:num>
 </w:numbering>
 </file>

</xml_diff>

<commit_message>
added whereExpression to selectMany
</commit_message>
<xml_diff>
--- a/Data/DomainObjects.Linq.UnitTests/ParsingTest/ExpressionTrees/ExpressionTree_Grammar.docx
+++ b/Data/DomainObjects.Linq.UnitTests/ParsingTest/ExpressionTrees/ExpressionTree_Grammar.docx
@@ -440,14 +440,29 @@
               <w:rPr>
                 <w:rFonts w:ascii="Courier New" w:hAnsi="Courier New" w:cs="Courier New"/>
               </w:rPr>
-              <w:t xml:space="preserve"> {}</w:t>
-            </w:r>
-            <w:r>
-              <w:rPr>
-                <w:rFonts w:ascii="Courier New" w:hAnsi="Courier New" w:cs="Courier New"/>
-              </w:rPr>
               <w:t xml:space="preserve"> </w:t>
             </w:r>
+            <w:proofErr w:type="spellStart"/>
+            <w:r>
+              <w:rPr>
+                <w:rFonts w:ascii="Courier New" w:hAnsi="Courier New" w:cs="Courier New"/>
+              </w:rPr>
+              <w:t>sm.WhereExpressions</w:t>
+            </w:r>
+            <w:proofErr w:type="spellEnd"/>
+            <w:r>
+              <w:rPr>
+                <w:rFonts w:ascii="Courier New" w:hAnsi="Courier New" w:cs="Courier New"/>
+              </w:rPr>
+              <w:t xml:space="preserve"> </w:t>
+            </w:r>
+          </w:p>
+          <w:p>
+            <w:pPr>
+              <w:rPr>
+                <w:rFonts w:ascii="Courier New" w:hAnsi="Courier New" w:cs="Courier New"/>
+              </w:rPr>
+            </w:pPr>
             <w:proofErr w:type="spellStart"/>
             <w:r>
               <w:rPr>
@@ -1944,14 +1959,6 @@
             </w:r>
             <w:proofErr w:type="spellEnd"/>
           </w:p>
-          <w:p>
-            <w:pPr>
-              <w:pStyle w:val="ListParagraph"/>
-              <w:rPr>
-                <w:rFonts w:ascii="Courier New" w:hAnsi="Courier New" w:cs="Courier New"/>
-              </w:rPr>
-            </w:pPr>
-          </w:p>
         </w:tc>
         <w:tc>
           <w:tcPr>
@@ -2096,7 +2103,27 @@
               <w:rPr>
                 <w:rFonts w:ascii="Courier New" w:hAnsi="Courier New" w:cs="Courier New"/>
               </w:rPr>
-              <w:t xml:space="preserve"> = {</w:t>
+              <w:t xml:space="preserve"> = </w:t>
+            </w:r>
+            <w:proofErr w:type="spellStart"/>
+            <w:r>
+              <w:rPr>
+                <w:rFonts w:ascii="Courier New" w:hAnsi="Courier New" w:cs="Courier New"/>
+              </w:rPr>
+              <w:t>sm.WhereExpressions</w:t>
+            </w:r>
+            <w:proofErr w:type="spellEnd"/>
+            <w:r>
+              <w:rPr>
+                <w:rFonts w:ascii="Courier New" w:hAnsi="Courier New" w:cs="Courier New"/>
+              </w:rPr>
+              <w:t xml:space="preserve"> + </w:t>
+            </w:r>
+            <w:r>
+              <w:rPr>
+                <w:rFonts w:ascii="Courier New" w:hAnsi="Courier New" w:cs="Courier New"/>
+              </w:rPr>
+              <w:t>{</w:t>
             </w:r>
             <w:proofErr w:type="spellStart"/>
             <w:r>
@@ -2595,6 +2622,26 @@
               <w:rPr>
                 <w:rFonts w:ascii="Courier New" w:hAnsi="Courier New" w:cs="Courier New"/>
               </w:rPr>
+              <w:t>WhereExpressions</w:t>
+            </w:r>
+            <w:proofErr w:type="spellEnd"/>
+          </w:p>
+          <w:p>
+            <w:pPr>
+              <w:pStyle w:val="ListParagraph"/>
+              <w:numPr>
+                <w:ilvl w:val="0"/>
+                <w:numId w:val="1"/>
+              </w:numPr>
+              <w:rPr>
+                <w:rFonts w:ascii="Courier New" w:hAnsi="Courier New" w:cs="Courier New"/>
+              </w:rPr>
+            </w:pPr>
+            <w:proofErr w:type="spellStart"/>
+            <w:r>
+              <w:rPr>
+                <w:rFonts w:ascii="Courier New" w:hAnsi="Courier New" w:cs="Courier New"/>
+              </w:rPr>
               <w:t>ProjExpression</w:t>
             </w:r>
             <w:r>
@@ -2733,6 +2780,27 @@
                 <w:rFonts w:ascii="Courier New" w:hAnsi="Courier New" w:cs="Courier New"/>
               </w:rPr>
               <w:t xml:space="preserve"> = {ue2.Operand.Parameters[0], ue2.Operand.Parameters[1]}</w:t>
+            </w:r>
+          </w:p>
+          <w:p>
+            <w:pPr>
+              <w:rPr>
+                <w:rFonts w:ascii="Courier New" w:hAnsi="Courier New" w:cs="Courier New"/>
+              </w:rPr>
+            </w:pPr>
+            <w:proofErr w:type="spellStart"/>
+            <w:r>
+              <w:rPr>
+                <w:rFonts w:ascii="Courier New" w:hAnsi="Courier New" w:cs="Courier New"/>
+              </w:rPr>
+              <w:t>WhereExpressions</w:t>
+            </w:r>
+            <w:proofErr w:type="spellEnd"/>
+            <w:r>
+              <w:rPr>
+                <w:rFonts w:ascii="Courier New" w:hAnsi="Courier New" w:cs="Courier New"/>
+              </w:rPr>
+              <w:t xml:space="preserve"> = {}</w:t>
             </w:r>
           </w:p>
           <w:p>
@@ -2858,6 +2926,26 @@
               <w:rPr>
                 <w:rFonts w:ascii="Courier New" w:hAnsi="Courier New" w:cs="Courier New"/>
               </w:rPr>
+              <w:t>WhereExpressions</w:t>
+            </w:r>
+            <w:proofErr w:type="spellEnd"/>
+          </w:p>
+          <w:p>
+            <w:pPr>
+              <w:pStyle w:val="ListParagraph"/>
+              <w:numPr>
+                <w:ilvl w:val="0"/>
+                <w:numId w:val="1"/>
+              </w:numPr>
+              <w:rPr>
+                <w:rFonts w:ascii="Courier New" w:hAnsi="Courier New" w:cs="Courier New"/>
+              </w:rPr>
+            </w:pPr>
+            <w:proofErr w:type="spellStart"/>
+            <w:r>
+              <w:rPr>
+                <w:rFonts w:ascii="Courier New" w:hAnsi="Courier New" w:cs="Courier New"/>
+              </w:rPr>
               <w:t>ProjExpression</w:t>
             </w:r>
             <w:r>
@@ -3043,6 +3131,35 @@
               <w:rPr>
                 <w:rFonts w:ascii="Courier New" w:hAnsi="Courier New" w:cs="Courier New"/>
               </w:rPr>
+              <w:t>WhereExpressions</w:t>
+            </w:r>
+            <w:proofErr w:type="spellEnd"/>
+            <w:r>
+              <w:rPr>
+                <w:rFonts w:ascii="Courier New" w:hAnsi="Courier New" w:cs="Courier New"/>
+              </w:rPr>
+              <w:t xml:space="preserve"> = </w:t>
+            </w:r>
+            <w:proofErr w:type="spellStart"/>
+            <w:r>
+              <w:rPr>
+                <w:rFonts w:ascii="Courier New" w:hAnsi="Courier New" w:cs="Courier New"/>
+              </w:rPr>
+              <w:t>sm.WhereExpressions</w:t>
+            </w:r>
+            <w:proofErr w:type="spellEnd"/>
+          </w:p>
+          <w:p>
+            <w:pPr>
+              <w:rPr>
+                <w:rFonts w:ascii="Courier New" w:hAnsi="Courier New" w:cs="Courier New"/>
+              </w:rPr>
+            </w:pPr>
+            <w:proofErr w:type="spellStart"/>
+            <w:r>
+              <w:rPr>
+                <w:rFonts w:ascii="Courier New" w:hAnsi="Courier New" w:cs="Courier New"/>
+              </w:rPr>
               <w:t>ProjExpression</w:t>
             </w:r>
             <w:r>
@@ -3064,6 +3181,366 @@
                 <w:rFonts w:ascii="Courier New" w:hAnsi="Courier New" w:cs="Courier New"/>
               </w:rPr>
               <w:t>sm.ProjExpressions</w:t>
+            </w:r>
+            <w:proofErr w:type="spellEnd"/>
+            <w:r>
+              <w:rPr>
+                <w:rFonts w:ascii="Courier New" w:hAnsi="Courier New" w:cs="Courier New"/>
+              </w:rPr>
+              <w:t xml:space="preserve"> + {</w:t>
+            </w:r>
+            <w:r>
+              <w:rPr>
+                <w:rFonts w:ascii="Courier New" w:hAnsi="Courier New" w:cs="Courier New"/>
+              </w:rPr>
+              <w:t>ue2.Operand</w:t>
+            </w:r>
+            <w:r>
+              <w:rPr>
+                <w:rFonts w:ascii="Courier New" w:hAnsi="Courier New" w:cs="Courier New"/>
+              </w:rPr>
+              <w:t>}</w:t>
+            </w:r>
+          </w:p>
+        </w:tc>
+      </w:tr>
+      <w:tr>
+        <w:tc>
+          <w:tcPr>
+            <w:tcW w:w="3085" w:type="dxa"/>
+          </w:tcPr>
+          <w:p>
+            <w:pPr>
+              <w:rPr>
+                <w:rFonts w:ascii="Courier New" w:hAnsi="Courier New" w:cs="Courier New"/>
+              </w:rPr>
+            </w:pPr>
+            <w:proofErr w:type="spellStart"/>
+            <w:r>
+              <w:rPr>
+                <w:rFonts w:ascii="Courier New" w:hAnsi="Courier New" w:cs="Courier New"/>
+              </w:rPr>
+              <w:t>SelectManyExpression</w:t>
+            </w:r>
+            <w:proofErr w:type="spellEnd"/>
+          </w:p>
+          <w:p>
+            <w:pPr>
+              <w:pStyle w:val="ListParagraph"/>
+              <w:numPr>
+                <w:ilvl w:val="0"/>
+                <w:numId w:val="1"/>
+              </w:numPr>
+              <w:rPr>
+                <w:rFonts w:ascii="Courier New" w:hAnsi="Courier New" w:cs="Courier New"/>
+              </w:rPr>
+            </w:pPr>
+            <w:proofErr w:type="spellStart"/>
+            <w:r>
+              <w:rPr>
+                <w:rFonts w:ascii="Courier New" w:hAnsi="Courier New" w:cs="Courier New"/>
+              </w:rPr>
+              <w:t>FromExpressions</w:t>
+            </w:r>
+            <w:proofErr w:type="spellEnd"/>
+          </w:p>
+          <w:p>
+            <w:pPr>
+              <w:pStyle w:val="ListParagraph"/>
+              <w:numPr>
+                <w:ilvl w:val="0"/>
+                <w:numId w:val="1"/>
+              </w:numPr>
+              <w:rPr>
+                <w:rFonts w:ascii="Courier New" w:hAnsi="Courier New" w:cs="Courier New"/>
+              </w:rPr>
+            </w:pPr>
+            <w:proofErr w:type="spellStart"/>
+            <w:r>
+              <w:rPr>
+                <w:rFonts w:ascii="Courier New" w:hAnsi="Courier New" w:cs="Courier New"/>
+              </w:rPr>
+              <w:t>FromIdentifiers</w:t>
+            </w:r>
+            <w:proofErr w:type="spellEnd"/>
+          </w:p>
+          <w:p>
+            <w:pPr>
+              <w:pStyle w:val="ListParagraph"/>
+              <w:numPr>
+                <w:ilvl w:val="0"/>
+                <w:numId w:val="1"/>
+              </w:numPr>
+              <w:rPr>
+                <w:rFonts w:ascii="Courier New" w:hAnsi="Courier New" w:cs="Courier New"/>
+              </w:rPr>
+            </w:pPr>
+            <w:proofErr w:type="spellStart"/>
+            <w:r>
+              <w:rPr>
+                <w:rFonts w:ascii="Courier New" w:hAnsi="Courier New" w:cs="Courier New"/>
+              </w:rPr>
+              <w:t>WhereExpression</w:t>
+            </w:r>
+            <w:r>
+              <w:rPr>
+                <w:rFonts w:ascii="Courier New" w:hAnsi="Courier New" w:cs="Courier New"/>
+              </w:rPr>
+              <w:t>s</w:t>
+            </w:r>
+            <w:proofErr w:type="spellEnd"/>
+          </w:p>
+          <w:p>
+            <w:pPr>
+              <w:pStyle w:val="ListParagraph"/>
+              <w:numPr>
+                <w:ilvl w:val="0"/>
+                <w:numId w:val="1"/>
+              </w:numPr>
+              <w:rPr>
+                <w:rFonts w:ascii="Courier New" w:hAnsi="Courier New" w:cs="Courier New"/>
+              </w:rPr>
+            </w:pPr>
+            <w:proofErr w:type="spellStart"/>
+            <w:r>
+              <w:rPr>
+                <w:rFonts w:ascii="Courier New" w:hAnsi="Courier New" w:cs="Courier New"/>
+              </w:rPr>
+              <w:t>ProjExpressions</w:t>
+            </w:r>
+            <w:proofErr w:type="spellEnd"/>
+          </w:p>
+          <w:p>
+            <w:pPr>
+              <w:rPr>
+                <w:rFonts w:ascii="Courier New" w:hAnsi="Courier New" w:cs="Courier New"/>
+              </w:rPr>
+            </w:pPr>
+          </w:p>
+          <w:p>
+            <w:pPr>
+              <w:rPr>
+                <w:rFonts w:ascii="Courier New" w:hAnsi="Courier New" w:cs="Courier New"/>
+              </w:rPr>
+            </w:pPr>
+          </w:p>
+        </w:tc>
+        <w:tc>
+          <w:tcPr>
+            <w:tcW w:w="3402" w:type="dxa"/>
+          </w:tcPr>
+          <w:p>
+            <w:pPr>
+              <w:rPr>
+                <w:rFonts w:ascii="Courier New" w:hAnsi="Courier New" w:cs="Courier New"/>
+              </w:rPr>
+            </w:pPr>
+            <w:proofErr w:type="spellStart"/>
+            <w:r>
+              <w:rPr>
+                <w:rFonts w:ascii="Courier New" w:hAnsi="Courier New" w:cs="Courier New"/>
+              </w:rPr>
+              <w:t>WhereExpression</w:t>
+            </w:r>
+            <w:proofErr w:type="spellEnd"/>
+            <w:r>
+              <w:rPr>
+                <w:rFonts w:ascii="Courier New" w:hAnsi="Courier New" w:cs="Courier New"/>
+              </w:rPr>
+              <w:t xml:space="preserve"> we</w:t>
+            </w:r>
+          </w:p>
+          <w:p>
+            <w:pPr>
+              <w:rPr>
+                <w:rFonts w:ascii="Courier New" w:hAnsi="Courier New" w:cs="Courier New"/>
+              </w:rPr>
+            </w:pPr>
+            <w:proofErr w:type="spellStart"/>
+            <w:r>
+              <w:rPr>
+                <w:rFonts w:ascii="Courier New" w:hAnsi="Courier New" w:cs="Courier New"/>
+              </w:rPr>
+              <w:t>UnaryExpression</w:t>
+            </w:r>
+            <w:proofErr w:type="spellEnd"/>
+            <w:r>
+              <w:rPr>
+                <w:rFonts w:ascii="Courier New" w:hAnsi="Courier New" w:cs="Courier New"/>
+              </w:rPr>
+              <w:t xml:space="preserve"> ue1</w:t>
+            </w:r>
+          </w:p>
+          <w:p>
+            <w:pPr>
+              <w:rPr>
+                <w:rFonts w:ascii="Courier New" w:hAnsi="Courier New" w:cs="Courier New"/>
+              </w:rPr>
+            </w:pPr>
+            <w:proofErr w:type="spellStart"/>
+            <w:r>
+              <w:rPr>
+                <w:rFonts w:ascii="Courier New" w:hAnsi="Courier New" w:cs="Courier New"/>
+              </w:rPr>
+              <w:t>UnaryExpression</w:t>
+            </w:r>
+            <w:proofErr w:type="spellEnd"/>
+            <w:r>
+              <w:rPr>
+                <w:rFonts w:ascii="Courier New" w:hAnsi="Courier New" w:cs="Courier New"/>
+              </w:rPr>
+              <w:t xml:space="preserve"> ue2</w:t>
+            </w:r>
+          </w:p>
+          <w:p>
+            <w:pPr>
+              <w:rPr>
+                <w:rFonts w:ascii="Courier New" w:hAnsi="Courier New" w:cs="Courier New"/>
+              </w:rPr>
+            </w:pPr>
+          </w:p>
+        </w:tc>
+        <w:tc>
+          <w:tcPr>
+            <w:tcW w:w="7229" w:type="dxa"/>
+          </w:tcPr>
+          <w:p>
+            <w:pPr>
+              <w:rPr>
+                <w:rFonts w:ascii="Courier New" w:hAnsi="Courier New" w:cs="Courier New"/>
+              </w:rPr>
+            </w:pPr>
+            <w:proofErr w:type="spellStart"/>
+            <w:r>
+              <w:rPr>
+                <w:rFonts w:ascii="Courier New" w:hAnsi="Courier New" w:cs="Courier New"/>
+              </w:rPr>
+              <w:t>FromExpressions</w:t>
+            </w:r>
+            <w:proofErr w:type="spellEnd"/>
+            <w:r>
+              <w:rPr>
+                <w:rFonts w:ascii="Courier New" w:hAnsi="Courier New" w:cs="Courier New"/>
+              </w:rPr>
+              <w:t xml:space="preserve"> = </w:t>
+            </w:r>
+            <w:proofErr w:type="spellStart"/>
+            <w:r>
+              <w:rPr>
+                <w:rFonts w:ascii="Courier New" w:hAnsi="Courier New" w:cs="Courier New"/>
+              </w:rPr>
+              <w:t>we.FromExpressions</w:t>
+            </w:r>
+            <w:proofErr w:type="spellEnd"/>
+            <w:r>
+              <w:rPr>
+                <w:rFonts w:ascii="Courier New" w:hAnsi="Courier New" w:cs="Courier New"/>
+              </w:rPr>
+              <w:t xml:space="preserve"> + {ue1.Operand}</w:t>
+            </w:r>
+          </w:p>
+          <w:p>
+            <w:pPr>
+              <w:rPr>
+                <w:rFonts w:ascii="Courier New" w:hAnsi="Courier New" w:cs="Courier New"/>
+              </w:rPr>
+            </w:pPr>
+            <w:proofErr w:type="spellStart"/>
+            <w:r>
+              <w:rPr>
+                <w:rFonts w:ascii="Courier New" w:hAnsi="Courier New" w:cs="Courier New"/>
+              </w:rPr>
+              <w:t>FromIdentifiers</w:t>
+            </w:r>
+            <w:proofErr w:type="spellEnd"/>
+            <w:r>
+              <w:rPr>
+                <w:rFonts w:ascii="Courier New" w:hAnsi="Courier New" w:cs="Courier New"/>
+              </w:rPr>
+              <w:t xml:space="preserve"> = </w:t>
+            </w:r>
+            <w:proofErr w:type="spellStart"/>
+            <w:r>
+              <w:rPr>
+                <w:rFonts w:ascii="Courier New" w:hAnsi="Courier New" w:cs="Courier New"/>
+              </w:rPr>
+              <w:t>we.FromIdentifiers</w:t>
+            </w:r>
+            <w:proofErr w:type="spellEnd"/>
+            <w:r>
+              <w:rPr>
+                <w:rFonts w:ascii="Courier New" w:hAnsi="Courier New" w:cs="Courier New"/>
+              </w:rPr>
+              <w:t xml:space="preserve"> + </w:t>
+            </w:r>
+            <w:r>
+              <w:rPr>
+                <w:rFonts w:ascii="Courier New" w:hAnsi="Courier New" w:cs="Courier New"/>
+              </w:rPr>
+              <w:t>{ue2.Operand.Parameters[1]}</w:t>
+            </w:r>
+          </w:p>
+          <w:p>
+            <w:pPr>
+              <w:rPr>
+                <w:rFonts w:ascii="Courier New" w:hAnsi="Courier New" w:cs="Courier New"/>
+              </w:rPr>
+            </w:pPr>
+            <w:proofErr w:type="spellStart"/>
+            <w:r>
+              <w:rPr>
+                <w:rFonts w:ascii="Courier New" w:hAnsi="Courier New" w:cs="Courier New"/>
+              </w:rPr>
+              <w:t>WhereExpressions</w:t>
+            </w:r>
+            <w:proofErr w:type="spellEnd"/>
+            <w:r>
+              <w:rPr>
+                <w:rFonts w:ascii="Courier New" w:hAnsi="Courier New" w:cs="Courier New"/>
+              </w:rPr>
+              <w:t xml:space="preserve"> = </w:t>
+            </w:r>
+            <w:proofErr w:type="spellStart"/>
+            <w:r>
+              <w:rPr>
+                <w:rFonts w:ascii="Courier New" w:hAnsi="Courier New" w:cs="Courier New"/>
+              </w:rPr>
+              <w:t>we.BoolExpressions</w:t>
+            </w:r>
+            <w:proofErr w:type="spellEnd"/>
+          </w:p>
+          <w:p>
+            <w:pPr>
+              <w:rPr>
+                <w:rFonts w:ascii="Courier New" w:hAnsi="Courier New" w:cs="Courier New"/>
+              </w:rPr>
+            </w:pPr>
+            <w:proofErr w:type="spellStart"/>
+            <w:r>
+              <w:rPr>
+                <w:rFonts w:ascii="Courier New" w:hAnsi="Courier New" w:cs="Courier New"/>
+              </w:rPr>
+              <w:t>ProjExpression</w:t>
+            </w:r>
+            <w:r>
+              <w:rPr>
+                <w:rFonts w:ascii="Courier New" w:hAnsi="Courier New" w:cs="Courier New"/>
+              </w:rPr>
+              <w:t>s</w:t>
+            </w:r>
+            <w:proofErr w:type="spellEnd"/>
+            <w:r>
+              <w:rPr>
+                <w:rFonts w:ascii="Courier New" w:hAnsi="Courier New" w:cs="Courier New"/>
+              </w:rPr>
+              <w:t xml:space="preserve"> = </w:t>
+            </w:r>
+            <w:proofErr w:type="spellStart"/>
+            <w:r>
+              <w:rPr>
+                <w:rFonts w:ascii="Courier New" w:hAnsi="Courier New" w:cs="Courier New"/>
+              </w:rPr>
+              <w:t>we.ProjExpressions</w:t>
             </w:r>
             <w:proofErr w:type="spellEnd"/>
             <w:r>

</xml_diff>